<commit_message>
added content and new hero section fixed buttons, added links and resume download
</commit_message>
<xml_diff>
--- a/public/Bradley-Rappa-Resume.docx
+++ b/public/Bradley-Rappa-Resume.docx
@@ -19,9 +19,10 @@
           <w:b w:val="1"/>
           <w:bCs w:val="1"/>
           <w:outline w:val="0"/>
-          <w:color w:val="d31876"/>
+          <w:color w:val="d41876"/>
           <w:sz w:val="36"/>
           <w:szCs w:val="36"/>
+          <w:u w:color="d41876"/>
           <w:rtl w:val="0"/>
           <w:lang w:val="en-US"/>
           <w14:textFill>
@@ -49,8 +50,6 @@
           <w:rFonts w:ascii="Arial" w:hAnsi="Arial"/>
           <w:b w:val="1"/>
           <w:bCs w:val="1"/>
-          <w:sz w:val="24"/>
-          <w:szCs w:val="24"/>
           <w:rtl w:val="0"/>
           <w:lang w:val="en-US"/>
         </w:rPr>
@@ -66,37 +65,11 @@
           <w:rtl w:val="0"/>
           <w:lang w:val="en-US"/>
         </w:rPr>
-        <w:t xml:space="preserve"> </w:t>
-      </w:r>
-      <w:r>
-        <w:rPr>
-          <w:rFonts w:ascii="Arial" w:hAnsi="Arial"/>
-          <w:b w:val="1"/>
-          <w:bCs w:val="1"/>
-          <w:sz w:val="30"/>
-          <w:szCs w:val="30"/>
-          <w:rtl w:val="0"/>
-          <w:lang w:val="en-US"/>
-        </w:rPr>
-        <w:t xml:space="preserve">Full-Stack </w:t>
-      </w:r>
-      <w:r>
-        <w:rPr>
-          <w:rFonts w:ascii="Arial" w:hAnsi="Arial"/>
-          <w:b w:val="1"/>
-          <w:bCs w:val="1"/>
-          <w:sz w:val="30"/>
-          <w:szCs w:val="30"/>
-          <w:rtl w:val="0"/>
-          <w:lang w:val="en-US"/>
-        </w:rPr>
-        <w:t>Developer</w:t>
+        <w:t xml:space="preserve"> Full-Stack Developer</w:t>
       </w:r>
       <w:r>
         <w:rPr>
           <w:rFonts w:ascii="Arial" w:cs="Arial" w:hAnsi="Arial" w:eastAsia="Arial"/>
-          <w:sz w:val="24"/>
-          <w:szCs w:val="24"/>
         </w:rPr>
         <w:br w:type="textWrapping"/>
       </w:r>
@@ -105,8 +78,6 @@
           <w:rFonts w:ascii="Arial" w:hAnsi="Arial"/>
           <w:b w:val="1"/>
           <w:bCs w:val="1"/>
-          <w:sz w:val="24"/>
-          <w:szCs w:val="24"/>
           <w:rtl w:val="0"/>
           <w:lang w:val="en-US"/>
         </w:rPr>
@@ -115,8 +86,6 @@
       <w:r>
         <w:rPr>
           <w:rFonts w:ascii="Arial" w:hAnsi="Arial"/>
-          <w:sz w:val="24"/>
-          <w:szCs w:val="24"/>
           <w:rtl w:val="0"/>
           <w:lang w:val="en-US"/>
         </w:rPr>
@@ -130,77 +99,27 @@
           <w:rtl w:val="0"/>
           <w:lang w:val="en-US"/>
         </w:rPr>
-        <w:t xml:space="preserve">Career </w:t>
-      </w:r>
-      <w:r>
-        <w:rPr>
-          <w:rFonts w:ascii="Arial" w:hAnsi="Arial"/>
-          <w:sz w:val="20"/>
-          <w:szCs w:val="20"/>
-          <w:rtl w:val="0"/>
-          <w:lang w:val="en-US"/>
-        </w:rPr>
-        <w:t>transitioner</w:t>
-      </w:r>
-      <w:r>
-        <w:rPr>
-          <w:rFonts w:ascii="Arial" w:hAnsi="Arial"/>
-          <w:sz w:val="20"/>
-          <w:szCs w:val="20"/>
-          <w:rtl w:val="0"/>
-          <w:lang w:val="en-US"/>
-        </w:rPr>
-        <w:t xml:space="preserve">, </w:t>
-      </w:r>
-      <w:r>
-        <w:rPr>
-          <w:rFonts w:ascii="Arial" w:hAnsi="Arial"/>
-          <w:sz w:val="20"/>
-          <w:szCs w:val="20"/>
-          <w:rtl w:val="0"/>
-          <w:lang w:val="en-US"/>
-        </w:rPr>
-        <w:t xml:space="preserve">Builder of efficient systems from </w:t>
-      </w:r>
-      <w:r>
-        <w:rPr>
-          <w:rFonts w:ascii="Arial" w:hAnsi="Arial"/>
-          <w:sz w:val="20"/>
-          <w:szCs w:val="20"/>
-          <w:rtl w:val="0"/>
-          <w:lang w:val="en-US"/>
-        </w:rPr>
-        <w:t>woods</w:t>
-      </w:r>
-      <w:r>
-        <w:rPr>
-          <w:rFonts w:ascii="Arial" w:hAnsi="Arial"/>
-          <w:sz w:val="20"/>
-          <w:szCs w:val="20"/>
-          <w:rtl w:val="0"/>
-          <w:lang w:val="en-US"/>
-        </w:rPr>
-        <w:t xml:space="preserve"> to source code. Former </w:t>
-      </w:r>
-      <w:r>
-        <w:rPr>
-          <w:rFonts w:ascii="Arial" w:hAnsi="Arial"/>
-          <w:sz w:val="20"/>
-          <w:szCs w:val="20"/>
-          <w:rtl w:val="0"/>
-          <w:lang w:val="en-US"/>
-        </w:rPr>
-        <w:t>timber cutter</w:t>
-      </w:r>
-      <w:r>
-        <w:rPr>
-          <w:rFonts w:ascii="Arial" w:hAnsi="Arial"/>
-          <w:sz w:val="20"/>
-          <w:szCs w:val="20"/>
-          <w:rtl w:val="0"/>
-          <w:lang w:val="en-US"/>
-        </w:rPr>
-        <w:t xml:space="preserve"> turned full-stack MERN developer with a decade of hands-on IT operations experience. Migrated legacy frontends, fixed stubborn infrastructure bugs, and boosted team performance across dev and ops. I speak JavaScript, system logs, and human frustration</w:t>
+        <w:t xml:space="preserve">Career transitioner, Builder of efficient systems </w:t>
+      </w:r>
+      <w:r>
+        <w:rPr>
+          <w:rFonts w:ascii="Arial" w:hAnsi="Arial"/>
+          <w:sz w:val="20"/>
+          <w:szCs w:val="20"/>
+          <w:rtl w:val="0"/>
+          <w:lang w:val="en-US"/>
+        </w:rPr>
+        <w:t>and f</w:t>
+      </w:r>
+      <w:r>
+        <w:rPr>
+          <w:rFonts w:ascii="Arial" w:hAnsi="Arial"/>
+          <w:sz w:val="20"/>
+          <w:szCs w:val="20"/>
+          <w:rtl w:val="0"/>
+          <w:lang w:val="en-US"/>
+        </w:rPr>
+        <w:t>ormer timber cutter turned full-stack MERN developer with a decade of hands-on IT operations experience. Migrated legacy frontends, fixed stubborn infrastructure bugs, and boosted team performance across dev and ops. I speak JavaScript, system logs, and human frustration</w:t>
       </w:r>
       <w:r>
         <w:rPr>
@@ -255,6 +174,16 @@
           <w:lang w:val="en-US"/>
         </w:rPr>
         <w:t>Key Achievements</w:t>
+      </w:r>
+      <w:r>
+        <w:rPr>
+          <w:rFonts w:ascii="Arial" w:hAnsi="Arial"/>
+          <w:b w:val="1"/>
+          <w:bCs w:val="1"/>
+          <w:rtl w:val="0"/>
+          <w:lang w:val="en-US"/>
+        </w:rPr>
+        <w:t>:</w:t>
       </w:r>
     </w:p>
     <w:p>
@@ -265,22 +194,27 @@
           <w:numId w:val="2"/>
         </w:numPr>
         <w:suppressAutoHyphens w:val="1"/>
-        <w:spacing w:before="0" w:line="240" w:lineRule="auto"/>
+        <w:bidi w:val="0"/>
+        <w:spacing w:before="0" w:line="240" w:lineRule="auto"/>
+        <w:ind w:right="0"/>
         <w:jc w:val="left"/>
         <w:rPr>
           <w:rFonts w:ascii="Arial" w:hAnsi="Arial"/>
           <w:sz w:val="20"/>
           <w:szCs w:val="20"/>
-        </w:rPr>
-      </w:pPr>
-      <w:r>
-        <w:rPr>
-          <w:rFonts w:ascii="Arial" w:hAnsi="Arial"/>
-          <w:b w:val="1"/>
-          <w:bCs w:val="1"/>
-          <w:sz w:val="20"/>
-          <w:szCs w:val="20"/>
-          <w:rtl w:val="0"/>
+          <w:rtl w:val="0"/>
+          <w:lang w:val="en-US"/>
+        </w:rPr>
+      </w:pPr>
+      <w:r>
+        <w:rPr>
+          <w:rFonts w:ascii="Arial" w:hAnsi="Arial"/>
+          <w:b w:val="1"/>
+          <w:bCs w:val="1"/>
+          <w:sz w:val="20"/>
+          <w:szCs w:val="20"/>
+          <w:rtl w:val="0"/>
+          <w:lang w:val="en-US"/>
         </w:rPr>
         <w:t>Legacy Modernizer:</w:t>
       </w:r>
@@ -303,12 +237,15 @@
           <w:numId w:val="2"/>
         </w:numPr>
         <w:suppressAutoHyphens w:val="1"/>
-        <w:spacing w:before="0" w:line="240" w:lineRule="auto"/>
+        <w:bidi w:val="0"/>
+        <w:spacing w:before="0" w:line="240" w:lineRule="auto"/>
+        <w:ind w:right="0"/>
         <w:jc w:val="left"/>
         <w:rPr>
           <w:rFonts w:ascii="Arial" w:hAnsi="Arial"/>
           <w:sz w:val="20"/>
           <w:szCs w:val="20"/>
+          <w:rtl w:val="0"/>
           <w:lang w:val="en-US"/>
         </w:rPr>
       </w:pPr>
@@ -343,22 +280,27 @@
           <w:numId w:val="2"/>
         </w:numPr>
         <w:suppressAutoHyphens w:val="1"/>
-        <w:spacing w:before="0" w:line="240" w:lineRule="auto"/>
+        <w:bidi w:val="0"/>
+        <w:spacing w:before="0" w:line="240" w:lineRule="auto"/>
+        <w:ind w:right="0"/>
         <w:jc w:val="left"/>
         <w:rPr>
           <w:rFonts w:ascii="Arial" w:hAnsi="Arial"/>
           <w:sz w:val="20"/>
           <w:szCs w:val="20"/>
-        </w:rPr>
-      </w:pPr>
-      <w:r>
-        <w:rPr>
-          <w:rFonts w:ascii="Arial" w:hAnsi="Arial"/>
-          <w:b w:val="1"/>
-          <w:bCs w:val="1"/>
-          <w:sz w:val="20"/>
-          <w:szCs w:val="20"/>
-          <w:rtl w:val="0"/>
+          <w:rtl w:val="0"/>
+          <w:lang w:val="en-US"/>
+        </w:rPr>
+      </w:pPr>
+      <w:r>
+        <w:rPr>
+          <w:rFonts w:ascii="Arial" w:hAnsi="Arial"/>
+          <w:b w:val="1"/>
+          <w:bCs w:val="1"/>
+          <w:sz w:val="20"/>
+          <w:szCs w:val="20"/>
+          <w:rtl w:val="0"/>
+          <w:lang w:val="en-US"/>
         </w:rPr>
         <w:t>System Optimizer:</w:t>
       </w:r>
@@ -381,12 +323,15 @@
           <w:numId w:val="2"/>
         </w:numPr>
         <w:suppressAutoHyphens w:val="1"/>
-        <w:spacing w:before="0" w:line="240" w:lineRule="auto"/>
+        <w:bidi w:val="0"/>
+        <w:spacing w:before="0" w:line="240" w:lineRule="auto"/>
+        <w:ind w:right="0"/>
         <w:jc w:val="left"/>
         <w:rPr>
           <w:rFonts w:ascii="Arial" w:hAnsi="Arial"/>
           <w:sz w:val="20"/>
           <w:szCs w:val="20"/>
+          <w:rtl w:val="0"/>
           <w:lang w:val="en-US"/>
         </w:rPr>
       </w:pPr>
@@ -408,37 +353,34 @@
           <w:sz w:val="20"/>
           <w:szCs w:val="20"/>
           <w:rtl w:val="0"/>
-        </w:rPr>
-        <w:t xml:space="preserve"> </w:t>
-      </w:r>
-      <w:r>
-        <w:rPr>
-          <w:rFonts w:ascii="Arial" w:hAnsi="Arial"/>
-          <w:sz w:val="20"/>
-          <w:szCs w:val="20"/>
-          <w:rtl w:val="0"/>
-          <w:lang w:val="en-US"/>
-        </w:rPr>
-        <w:t>Sustained</w:t>
-      </w:r>
-      <w:r>
-        <w:rPr>
-          <w:rFonts w:ascii="Arial" w:hAnsi="Arial"/>
-          <w:sz w:val="20"/>
-          <w:szCs w:val="20"/>
-          <w:rtl w:val="0"/>
-          <w:lang w:val="en-US"/>
-        </w:rPr>
-        <w:t xml:space="preserve"> 98% help desk satisfaction, authoring internal docs that cut repeated issues by 80%</w:t>
-      </w:r>
-    </w:p>
-    <w:p>
-      <w:pPr>
-        <w:pStyle w:val="Default"/>
-        <w:suppressAutoHyphens w:val="1"/>
-        <w:spacing w:before="0" w:line="240" w:lineRule="auto"/>
+          <w:lang w:val="en-US"/>
+        </w:rPr>
+        <w:t xml:space="preserve"> Sustained 98% help desk satisfaction, authoring internal docs that cut repeated issues by 80%</w:t>
+      </w:r>
+    </w:p>
+    <w:p>
+      <w:pPr>
+        <w:pStyle w:val="Default"/>
+        <w:suppressAutoHyphens w:val="1"/>
+        <w:bidi w:val="0"/>
+        <w:spacing w:before="0" w:line="240" w:lineRule="auto"/>
+        <w:ind w:left="0" w:right="0" w:firstLine="0"/>
+        <w:jc w:val="left"/>
         <w:rPr>
           <w:rFonts w:ascii="Arial" w:cs="Arial" w:hAnsi="Arial" w:eastAsia="Arial"/>
+          <w:sz w:val="20"/>
+          <w:szCs w:val="20"/>
+          <w:rtl w:val="0"/>
+        </w:rPr>
+      </w:pPr>
+    </w:p>
+    <w:p>
+      <w:pPr>
+        <w:pStyle w:val="Default"/>
+        <w:suppressAutoHyphens w:val="1"/>
+        <w:spacing w:before="0" w:line="240" w:lineRule="auto"/>
+        <w:rPr>
+          <w:rFonts w:ascii="Arial" w:cs="Arial" w:hAnsi="Arial" w:eastAsia="Arial"/>
           <w:b w:val="1"/>
           <w:bCs w:val="1"/>
         </w:rPr>
@@ -452,6 +394,16 @@
           <w:lang w:val="en-US"/>
         </w:rPr>
         <w:t>Technical Skills</w:t>
+      </w:r>
+      <w:r>
+        <w:rPr>
+          <w:rFonts w:ascii="Arial" w:hAnsi="Arial"/>
+          <w:b w:val="1"/>
+          <w:bCs w:val="1"/>
+          <w:rtl w:val="0"/>
+          <w:lang w:val="en-US"/>
+        </w:rPr>
+        <w:t>:</w:t>
       </w:r>
     </w:p>
     <w:p>
@@ -462,12 +414,15 @@
           <w:numId w:val="2"/>
         </w:numPr>
         <w:suppressAutoHyphens w:val="1"/>
-        <w:spacing w:before="0" w:line="240" w:lineRule="auto"/>
+        <w:bidi w:val="0"/>
+        <w:spacing w:before="0" w:line="240" w:lineRule="auto"/>
+        <w:ind w:right="0"/>
         <w:jc w:val="left"/>
         <w:rPr>
           <w:rFonts w:ascii="Arial" w:hAnsi="Arial"/>
           <w:sz w:val="20"/>
           <w:szCs w:val="20"/>
+          <w:rtl w:val="0"/>
           <w:lang w:val="it-IT"/>
         </w:rPr>
       </w:pPr>
@@ -489,6 +444,7 @@
           <w:sz w:val="20"/>
           <w:szCs w:val="20"/>
           <w:rtl w:val="0"/>
+          <w:lang w:val="en-US"/>
         </w:rPr>
         <w:t>: JavaScript (ES6+), Python, SQL, NoSQL</w:t>
       </w:r>
@@ -501,12 +457,15 @@
           <w:numId w:val="2"/>
         </w:numPr>
         <w:suppressAutoHyphens w:val="1"/>
-        <w:spacing w:before="0" w:line="240" w:lineRule="auto"/>
+        <w:bidi w:val="0"/>
+        <w:spacing w:before="0" w:line="240" w:lineRule="auto"/>
+        <w:ind w:right="0"/>
         <w:jc w:val="left"/>
         <w:rPr>
           <w:rFonts w:ascii="Arial" w:hAnsi="Arial"/>
           <w:sz w:val="20"/>
           <w:szCs w:val="20"/>
+          <w:rtl w:val="0"/>
           <w:lang w:val="fr-FR"/>
         </w:rPr>
       </w:pPr>
@@ -541,12 +500,15 @@
           <w:numId w:val="2"/>
         </w:numPr>
         <w:suppressAutoHyphens w:val="1"/>
-        <w:spacing w:before="0" w:line="240" w:lineRule="auto"/>
+        <w:bidi w:val="0"/>
+        <w:spacing w:before="0" w:line="240" w:lineRule="auto"/>
+        <w:ind w:right="0"/>
         <w:jc w:val="left"/>
         <w:rPr>
           <w:rFonts w:ascii="Arial" w:hAnsi="Arial"/>
           <w:sz w:val="20"/>
           <w:szCs w:val="20"/>
+          <w:rtl w:val="0"/>
           <w:lang w:val="de-DE"/>
         </w:rPr>
       </w:pPr>
@@ -581,12 +543,15 @@
           <w:numId w:val="2"/>
         </w:numPr>
         <w:suppressAutoHyphens w:val="1"/>
-        <w:spacing w:before="0" w:line="240" w:lineRule="auto"/>
+        <w:bidi w:val="0"/>
+        <w:spacing w:before="0" w:line="240" w:lineRule="auto"/>
+        <w:ind w:right="0"/>
         <w:jc w:val="left"/>
         <w:rPr>
           <w:rFonts w:ascii="Arial" w:hAnsi="Arial"/>
           <w:sz w:val="20"/>
           <w:szCs w:val="20"/>
+          <w:rtl w:val="0"/>
           <w:lang w:val="en-US"/>
         </w:rPr>
       </w:pPr>
@@ -621,12 +586,15 @@
           <w:numId w:val="2"/>
         </w:numPr>
         <w:suppressAutoHyphens w:val="1"/>
-        <w:spacing w:before="0" w:line="240" w:lineRule="auto"/>
+        <w:bidi w:val="0"/>
+        <w:spacing w:before="0" w:line="240" w:lineRule="auto"/>
+        <w:ind w:right="0"/>
         <w:jc w:val="left"/>
         <w:rPr>
           <w:rFonts w:ascii="Arial" w:hAnsi="Arial"/>
           <w:sz w:val="20"/>
           <w:szCs w:val="20"/>
+          <w:rtl w:val="0"/>
           <w:lang w:val="en-US"/>
         </w:rPr>
       </w:pPr>
@@ -661,12 +629,15 @@
           <w:numId w:val="2"/>
         </w:numPr>
         <w:suppressAutoHyphens w:val="1"/>
-        <w:spacing w:before="0" w:line="240" w:lineRule="auto"/>
+        <w:bidi w:val="0"/>
+        <w:spacing w:before="0" w:line="240" w:lineRule="auto"/>
+        <w:ind w:right="0"/>
         <w:jc w:val="left"/>
         <w:rPr>
           <w:rFonts w:ascii="Arial" w:hAnsi="Arial"/>
           <w:sz w:val="20"/>
           <w:szCs w:val="20"/>
+          <w:rtl w:val="0"/>
           <w:lang w:val="en-US"/>
         </w:rPr>
       </w:pPr>
@@ -697,9 +668,25 @@
       <w:pPr>
         <w:pStyle w:val="Default"/>
         <w:suppressAutoHyphens w:val="1"/>
-        <w:spacing w:before="0" w:line="240" w:lineRule="auto"/>
+        <w:bidi w:val="0"/>
+        <w:spacing w:before="0" w:line="240" w:lineRule="auto"/>
+        <w:ind w:left="0" w:right="0" w:firstLine="0"/>
+        <w:jc w:val="left"/>
         <w:rPr>
           <w:rFonts w:ascii="Arial" w:cs="Arial" w:hAnsi="Arial" w:eastAsia="Arial"/>
+          <w:sz w:val="20"/>
+          <w:szCs w:val="20"/>
+          <w:rtl w:val="0"/>
+        </w:rPr>
+      </w:pPr>
+    </w:p>
+    <w:p>
+      <w:pPr>
+        <w:pStyle w:val="Default"/>
+        <w:suppressAutoHyphens w:val="1"/>
+        <w:spacing w:before="0" w:line="240" w:lineRule="auto"/>
+        <w:rPr>
+          <w:rFonts w:ascii="Arial" w:cs="Arial" w:hAnsi="Arial" w:eastAsia="Arial"/>
           <w:b w:val="1"/>
           <w:bCs w:val="1"/>
         </w:rPr>
@@ -714,6 +701,16 @@
         </w:rPr>
         <w:t>Experience</w:t>
       </w:r>
+      <w:r>
+        <w:rPr>
+          <w:rFonts w:ascii="Arial" w:hAnsi="Arial"/>
+          <w:b w:val="1"/>
+          <w:bCs w:val="1"/>
+          <w:rtl w:val="0"/>
+          <w:lang w:val="en-US"/>
+        </w:rPr>
+        <w:t>:</w:t>
+      </w:r>
     </w:p>
     <w:p>
       <w:pPr>
@@ -722,19 +719,15 @@
         <w:spacing w:before="0" w:line="240" w:lineRule="auto"/>
         <w:rPr>
           <w:rFonts w:ascii="Arial" w:cs="Arial" w:hAnsi="Arial" w:eastAsia="Arial"/>
-          <w:i w:val="0"/>
-          <w:iCs w:val="0"/>
-          <w:sz w:val="20"/>
-          <w:szCs w:val="20"/>
-        </w:rPr>
-      </w:pPr>
-      <w:r>
-        <w:rPr>
-          <w:rFonts w:ascii="Arial" w:hAnsi="Arial"/>
-          <w:b w:val="1"/>
-          <w:bCs w:val="1"/>
-          <w:i w:val="0"/>
-          <w:iCs w:val="0"/>
+          <w:sz w:val="20"/>
+          <w:szCs w:val="20"/>
+        </w:rPr>
+      </w:pPr>
+      <w:r>
+        <w:rPr>
+          <w:rFonts w:ascii="Arial" w:hAnsi="Arial"/>
+          <w:b w:val="1"/>
+          <w:bCs w:val="1"/>
           <w:sz w:val="20"/>
           <w:szCs w:val="20"/>
           <w:rtl w:val="0"/>
@@ -745,11 +738,10 @@
       <w:r>
         <w:rPr>
           <w:rFonts w:ascii="Arial" w:hAnsi="Arial" w:hint="default"/>
-          <w:i w:val="0"/>
-          <w:iCs w:val="0"/>
-          <w:sz w:val="20"/>
-          <w:szCs w:val="20"/>
-          <w:rtl w:val="0"/>
+          <w:sz w:val="20"/>
+          <w:szCs w:val="20"/>
+          <w:rtl w:val="0"/>
+          <w:lang w:val="en-US"/>
         </w:rPr>
         <w:t xml:space="preserve"> – </w:t>
       </w:r>
@@ -768,53 +760,36 @@
       <w:r>
         <w:rPr>
           <w:rFonts w:ascii="Arial" w:hAnsi="Arial" w:hint="default"/>
-          <w:i w:val="0"/>
-          <w:iCs w:val="0"/>
-          <w:sz w:val="20"/>
-          <w:szCs w:val="20"/>
-          <w:rtl w:val="0"/>
+          <w:sz w:val="20"/>
+          <w:szCs w:val="20"/>
+          <w:rtl w:val="0"/>
+          <w:lang w:val="en-US"/>
         </w:rPr>
         <w:t xml:space="preserve"> • </w:t>
       </w:r>
       <w:r>
         <w:rPr>
           <w:rFonts w:ascii="Arial" w:hAnsi="Arial"/>
-          <w:i w:val="0"/>
-          <w:iCs w:val="0"/>
-          <w:sz w:val="20"/>
-          <w:szCs w:val="20"/>
-          <w:rtl w:val="0"/>
-          <w:lang w:val="en-US"/>
-        </w:rPr>
-        <w:t>02/</w:t>
-      </w:r>
-      <w:r>
-        <w:rPr>
-          <w:rFonts w:ascii="Arial" w:hAnsi="Arial"/>
-          <w:i w:val="0"/>
-          <w:iCs w:val="0"/>
-          <w:sz w:val="20"/>
-          <w:szCs w:val="20"/>
-          <w:rtl w:val="0"/>
-        </w:rPr>
-        <w:t>25</w:t>
+          <w:sz w:val="20"/>
+          <w:szCs w:val="20"/>
+          <w:rtl w:val="0"/>
+          <w:lang w:val="en-US"/>
+        </w:rPr>
+        <w:t>02/25</w:t>
       </w:r>
       <w:r>
         <w:rPr>
           <w:rFonts w:ascii="Arial" w:hAnsi="Arial" w:hint="default"/>
-          <w:i w:val="0"/>
-          <w:iCs w:val="0"/>
-          <w:sz w:val="20"/>
-          <w:szCs w:val="20"/>
-          <w:rtl w:val="0"/>
+          <w:sz w:val="20"/>
+          <w:szCs w:val="20"/>
+          <w:rtl w:val="0"/>
+          <w:lang w:val="en-US"/>
         </w:rPr>
         <w:t>–</w:t>
       </w:r>
       <w:r>
         <w:rPr>
           <w:rFonts w:ascii="Arial" w:hAnsi="Arial"/>
-          <w:i w:val="0"/>
-          <w:iCs w:val="0"/>
           <w:sz w:val="20"/>
           <w:szCs w:val="20"/>
           <w:rtl w:val="0"/>
@@ -831,12 +806,15 @@
           <w:numId w:val="2"/>
         </w:numPr>
         <w:suppressAutoHyphens w:val="1"/>
-        <w:spacing w:before="0" w:line="240" w:lineRule="auto"/>
+        <w:bidi w:val="0"/>
+        <w:spacing w:before="0" w:line="240" w:lineRule="auto"/>
+        <w:ind w:right="0"/>
         <w:jc w:val="left"/>
         <w:rPr>
           <w:rFonts w:ascii="Arial" w:hAnsi="Arial"/>
           <w:sz w:val="20"/>
           <w:szCs w:val="20"/>
+          <w:rtl w:val="0"/>
           <w:lang w:val="en-US"/>
         </w:rPr>
       </w:pPr>
@@ -859,33 +837,27 @@
           <w:numId w:val="2"/>
         </w:numPr>
         <w:suppressAutoHyphens w:val="1"/>
-        <w:spacing w:before="0" w:line="240" w:lineRule="auto"/>
+        <w:bidi w:val="0"/>
+        <w:spacing w:before="0" w:line="240" w:lineRule="auto"/>
+        <w:ind w:right="0"/>
         <w:jc w:val="left"/>
         <w:rPr>
           <w:rFonts w:ascii="Arial" w:hAnsi="Arial"/>
           <w:sz w:val="20"/>
           <w:szCs w:val="20"/>
-          <w:lang w:val="en-US"/>
-        </w:rPr>
-      </w:pPr>
-      <w:r>
-        <w:rPr>
-          <w:rFonts w:ascii="Arial" w:hAnsi="Arial"/>
-          <w:sz w:val="20"/>
-          <w:szCs w:val="20"/>
-          <w:rtl w:val="0"/>
-          <w:lang w:val="en-US"/>
-        </w:rPr>
-        <w:t>Upheld</w:t>
-      </w:r>
-      <w:r>
-        <w:rPr>
-          <w:rFonts w:ascii="Arial" w:hAnsi="Arial"/>
-          <w:sz w:val="20"/>
-          <w:szCs w:val="20"/>
-          <w:rtl w:val="0"/>
-        </w:rPr>
-        <w:t xml:space="preserve"> 95</w:t>
+          <w:rtl w:val="0"/>
+          <w:lang w:val="en-US"/>
+        </w:rPr>
+      </w:pPr>
+      <w:r>
+        <w:rPr>
+          <w:rFonts w:ascii="Arial" w:hAnsi="Arial"/>
+          <w:sz w:val="20"/>
+          <w:szCs w:val="20"/>
+          <w:rtl w:val="0"/>
+          <w:lang w:val="en-US"/>
+        </w:rPr>
+        <w:t>Upheld 95</w:t>
       </w:r>
       <w:r>
         <w:rPr>
@@ -893,6 +865,7 @@
           <w:sz w:val="20"/>
           <w:szCs w:val="20"/>
           <w:rtl w:val="0"/>
+          <w:lang w:val="en-US"/>
         </w:rPr>
         <w:t>–</w:t>
       </w:r>
@@ -904,27 +877,7 @@
           <w:rtl w:val="0"/>
           <w:lang w:val="en-US"/>
         </w:rPr>
-        <w:t xml:space="preserve">98% performance rating on tickets using Dameware </w:t>
-      </w:r>
-      <w:r>
-        <w:rPr>
-          <w:rFonts w:ascii="Arial" w:hAnsi="Arial"/>
-          <w:sz w:val="20"/>
-          <w:szCs w:val="20"/>
-          <w:rtl w:val="0"/>
-          <w:lang w:val="en-US"/>
-        </w:rPr>
-        <w:t xml:space="preserve">remote tools </w:t>
-      </w:r>
-      <w:r>
-        <w:rPr>
-          <w:rFonts w:ascii="Arial" w:hAnsi="Arial"/>
-          <w:sz w:val="20"/>
-          <w:szCs w:val="20"/>
-          <w:rtl w:val="0"/>
-          <w:lang w:val="en-US"/>
-        </w:rPr>
-        <w:t>and in-person support</w:t>
+        <w:t>98% performance rating on tickets using Dameware remote tools and in-person support</w:t>
       </w:r>
     </w:p>
     <w:p>
@@ -935,12 +888,15 @@
           <w:numId w:val="2"/>
         </w:numPr>
         <w:suppressAutoHyphens w:val="1"/>
-        <w:spacing w:before="0" w:line="240" w:lineRule="auto"/>
+        <w:bidi w:val="0"/>
+        <w:spacing w:before="0" w:line="240" w:lineRule="auto"/>
+        <w:ind w:right="0"/>
         <w:jc w:val="left"/>
         <w:rPr>
           <w:rFonts w:ascii="Arial" w:hAnsi="Arial"/>
           <w:sz w:val="20"/>
           <w:szCs w:val="20"/>
+          <w:rtl w:val="0"/>
           <w:lang w:val="en-US"/>
         </w:rPr>
       </w:pPr>
@@ -963,12 +919,15 @@
           <w:numId w:val="2"/>
         </w:numPr>
         <w:suppressAutoHyphens w:val="1"/>
-        <w:spacing w:before="0" w:line="240" w:lineRule="auto"/>
+        <w:bidi w:val="0"/>
+        <w:spacing w:before="0" w:line="240" w:lineRule="auto"/>
+        <w:ind w:right="0"/>
         <w:jc w:val="left"/>
         <w:rPr>
           <w:rFonts w:ascii="Arial" w:hAnsi="Arial"/>
           <w:sz w:val="20"/>
           <w:szCs w:val="20"/>
+          <w:rtl w:val="0"/>
           <w:lang w:val="en-US"/>
         </w:rPr>
       </w:pPr>
@@ -991,12 +950,15 @@
           <w:numId w:val="2"/>
         </w:numPr>
         <w:suppressAutoHyphens w:val="1"/>
-        <w:spacing w:before="0" w:line="240" w:lineRule="auto"/>
+        <w:bidi w:val="0"/>
+        <w:spacing w:before="0" w:line="240" w:lineRule="auto"/>
+        <w:ind w:right="0"/>
         <w:jc w:val="left"/>
         <w:rPr>
           <w:rFonts w:ascii="Arial" w:hAnsi="Arial"/>
           <w:sz w:val="20"/>
           <w:szCs w:val="20"/>
+          <w:rtl w:val="0"/>
           <w:lang w:val="en-US"/>
         </w:rPr>
       </w:pPr>
@@ -1019,12 +981,15 @@
           <w:numId w:val="2"/>
         </w:numPr>
         <w:suppressAutoHyphens w:val="1"/>
-        <w:spacing w:before="0" w:line="240" w:lineRule="auto"/>
+        <w:bidi w:val="0"/>
+        <w:spacing w:before="0" w:line="240" w:lineRule="auto"/>
+        <w:ind w:right="0"/>
         <w:jc w:val="left"/>
         <w:rPr>
           <w:rFonts w:ascii="Arial" w:hAnsi="Arial"/>
           <w:sz w:val="20"/>
           <w:szCs w:val="20"/>
+          <w:rtl w:val="0"/>
           <w:lang w:val="en-US"/>
         </w:rPr>
       </w:pPr>
@@ -1044,7 +1009,6 @@
         <w:pStyle w:val="Default"/>
         <w:suppressAutoHyphens w:val="1"/>
         <w:spacing w:before="0" w:line="240" w:lineRule="auto"/>
-        <w:jc w:val="left"/>
         <w:rPr>
           <w:rFonts w:ascii="Arial" w:cs="Arial" w:hAnsi="Arial" w:eastAsia="Arial"/>
           <w:sz w:val="20"/>
@@ -1059,63 +1023,35 @@
         <w:spacing w:before="0" w:line="240" w:lineRule="auto"/>
         <w:rPr>
           <w:rFonts w:ascii="Arial" w:cs="Arial" w:hAnsi="Arial" w:eastAsia="Arial"/>
-          <w:b w:val="0"/>
-          <w:bCs w:val="0"/>
-          <w:sz w:val="20"/>
-          <w:szCs w:val="20"/>
-        </w:rPr>
-      </w:pPr>
-      <w:r>
-        <w:rPr>
-          <w:rFonts w:ascii="Arial" w:hAnsi="Arial"/>
-          <w:b w:val="1"/>
-          <w:bCs w:val="1"/>
-          <w:sz w:val="20"/>
-          <w:szCs w:val="20"/>
-          <w:rtl w:val="0"/>
-        </w:rPr>
-        <w:t>T</w:t>
-      </w:r>
-      <w:r>
-        <w:rPr>
-          <w:rFonts w:ascii="Arial" w:hAnsi="Arial"/>
-          <w:b w:val="1"/>
-          <w:bCs w:val="1"/>
-          <w:sz w:val="20"/>
-          <w:szCs w:val="20"/>
-          <w:rtl w:val="0"/>
-          <w:lang w:val="en-US"/>
-        </w:rPr>
-        <w:t xml:space="preserve">imber Falling </w:t>
-      </w:r>
-      <w:r>
-        <w:rPr>
-          <w:rFonts w:ascii="Arial" w:hAnsi="Arial"/>
-          <w:b w:val="1"/>
-          <w:bCs w:val="1"/>
-          <w:sz w:val="20"/>
-          <w:szCs w:val="20"/>
-          <w:rtl w:val="0"/>
-          <w:lang w:val="en-US"/>
-        </w:rPr>
-        <w:t>Operations Specialist</w:t>
+          <w:sz w:val="20"/>
+          <w:szCs w:val="20"/>
+        </w:rPr>
+      </w:pPr>
+      <w:r>
+        <w:rPr>
+          <w:rFonts w:ascii="Arial" w:hAnsi="Arial"/>
+          <w:b w:val="1"/>
+          <w:bCs w:val="1"/>
+          <w:sz w:val="20"/>
+          <w:szCs w:val="20"/>
+          <w:rtl w:val="0"/>
+          <w:lang w:val="en-US"/>
+        </w:rPr>
+        <w:t>Timber Falling Operations Specialist</w:t>
       </w:r>
       <w:r>
         <w:rPr>
           <w:rFonts w:ascii="Arial" w:hAnsi="Arial" w:hint="default"/>
-          <w:b w:val="0"/>
-          <w:bCs w:val="0"/>
-          <w:sz w:val="20"/>
-          <w:szCs w:val="20"/>
-          <w:rtl w:val="0"/>
+          <w:sz w:val="20"/>
+          <w:szCs w:val="20"/>
+          <w:rtl w:val="0"/>
+          <w:lang w:val="en-US"/>
         </w:rPr>
         <w:t xml:space="preserve"> – </w:t>
       </w:r>
       <w:r>
         <w:rPr>
           <w:rFonts w:ascii="Arial" w:hAnsi="Arial"/>
-          <w:b w:val="0"/>
-          <w:bCs w:val="0"/>
           <w:i w:val="1"/>
           <w:iCs w:val="1"/>
           <w:sz w:val="20"/>
@@ -1128,19 +1064,16 @@
       <w:r>
         <w:rPr>
           <w:rFonts w:ascii="Arial" w:hAnsi="Arial" w:hint="default"/>
-          <w:b w:val="0"/>
-          <w:bCs w:val="0"/>
-          <w:sz w:val="20"/>
-          <w:szCs w:val="20"/>
-          <w:rtl w:val="0"/>
+          <w:sz w:val="20"/>
+          <w:szCs w:val="20"/>
+          <w:rtl w:val="0"/>
+          <w:lang w:val="en-US"/>
         </w:rPr>
         <w:t xml:space="preserve"> • </w:t>
       </w:r>
       <w:r>
         <w:rPr>
           <w:rFonts w:ascii="Arial" w:hAnsi="Arial"/>
-          <w:b w:val="0"/>
-          <w:bCs w:val="0"/>
           <w:sz w:val="20"/>
           <w:szCs w:val="20"/>
           <w:rtl w:val="0"/>
@@ -1151,8 +1084,6 @@
       <w:r>
         <w:rPr>
           <w:rFonts w:ascii="Arial" w:hAnsi="Arial" w:hint="default"/>
-          <w:b w:val="0"/>
-          <w:bCs w:val="0"/>
           <w:sz w:val="20"/>
           <w:szCs w:val="20"/>
           <w:rtl w:val="0"/>
@@ -1163,8 +1094,6 @@
       <w:r>
         <w:rPr>
           <w:rFonts w:ascii="Arial" w:hAnsi="Arial"/>
-          <w:b w:val="0"/>
-          <w:bCs w:val="0"/>
           <w:sz w:val="20"/>
           <w:szCs w:val="20"/>
           <w:rtl w:val="0"/>
@@ -1181,12 +1110,15 @@
           <w:numId w:val="2"/>
         </w:numPr>
         <w:suppressAutoHyphens w:val="1"/>
-        <w:spacing w:before="0" w:line="240" w:lineRule="auto"/>
+        <w:bidi w:val="0"/>
+        <w:spacing w:before="0" w:line="240" w:lineRule="auto"/>
+        <w:ind w:right="0"/>
         <w:jc w:val="left"/>
         <w:rPr>
           <w:rFonts w:ascii="Arial" w:hAnsi="Arial"/>
           <w:sz w:val="20"/>
           <w:szCs w:val="20"/>
+          <w:rtl w:val="0"/>
           <w:lang w:val="en-US"/>
         </w:rPr>
       </w:pPr>
@@ -1209,12 +1141,15 @@
           <w:numId w:val="2"/>
         </w:numPr>
         <w:suppressAutoHyphens w:val="1"/>
-        <w:spacing w:before="0" w:line="240" w:lineRule="auto"/>
+        <w:bidi w:val="0"/>
+        <w:spacing w:before="0" w:line="240" w:lineRule="auto"/>
+        <w:ind w:right="0"/>
         <w:jc w:val="left"/>
         <w:rPr>
           <w:rFonts w:ascii="Arial" w:hAnsi="Arial"/>
           <w:sz w:val="20"/>
           <w:szCs w:val="20"/>
+          <w:rtl w:val="0"/>
           <w:lang w:val="en-US"/>
         </w:rPr>
       </w:pPr>
@@ -1234,7 +1169,6 @@
         <w:pStyle w:val="Default"/>
         <w:suppressAutoHyphens w:val="1"/>
         <w:spacing w:before="0" w:line="240" w:lineRule="auto"/>
-        <w:jc w:val="left"/>
         <w:rPr>
           <w:rFonts w:ascii="Arial" w:cs="Arial" w:hAnsi="Arial" w:eastAsia="Arial"/>
           <w:sz w:val="20"/>
@@ -1249,8 +1183,6 @@
         <w:spacing w:before="0" w:line="240" w:lineRule="auto"/>
         <w:rPr>
           <w:rFonts w:ascii="Arial" w:cs="Arial" w:hAnsi="Arial" w:eastAsia="Arial"/>
-          <w:b w:val="0"/>
-          <w:bCs w:val="0"/>
           <w:sz w:val="20"/>
           <w:szCs w:val="20"/>
         </w:rPr>
@@ -1270,19 +1202,16 @@
       <w:r>
         <w:rPr>
           <w:rFonts w:ascii="Arial" w:hAnsi="Arial" w:hint="default"/>
-          <w:b w:val="0"/>
-          <w:bCs w:val="0"/>
-          <w:sz w:val="20"/>
-          <w:szCs w:val="20"/>
-          <w:rtl w:val="0"/>
+          <w:sz w:val="20"/>
+          <w:szCs w:val="20"/>
+          <w:rtl w:val="0"/>
+          <w:lang w:val="en-US"/>
         </w:rPr>
         <w:t xml:space="preserve"> – </w:t>
       </w:r>
       <w:r>
         <w:rPr>
           <w:rFonts w:ascii="Arial" w:hAnsi="Arial"/>
-          <w:b w:val="0"/>
-          <w:bCs w:val="0"/>
           <w:i w:val="1"/>
           <w:iCs w:val="1"/>
           <w:sz w:val="20"/>
@@ -1295,70 +1224,42 @@
       <w:r>
         <w:rPr>
           <w:rFonts w:ascii="Arial" w:hAnsi="Arial" w:hint="default"/>
-          <w:b w:val="0"/>
-          <w:bCs w:val="0"/>
-          <w:sz w:val="20"/>
-          <w:szCs w:val="20"/>
-          <w:rtl w:val="0"/>
+          <w:sz w:val="20"/>
+          <w:szCs w:val="20"/>
+          <w:rtl w:val="0"/>
+          <w:lang w:val="en-US"/>
         </w:rPr>
         <w:t xml:space="preserve"> • </w:t>
       </w:r>
       <w:r>
         <w:rPr>
           <w:rFonts w:ascii="Arial" w:hAnsi="Arial"/>
-          <w:b w:val="0"/>
-          <w:bCs w:val="0"/>
-          <w:sz w:val="20"/>
-          <w:szCs w:val="20"/>
-          <w:rtl w:val="0"/>
-          <w:lang w:val="en-US"/>
-        </w:rPr>
-        <w:t>12/</w:t>
-      </w:r>
-      <w:r>
-        <w:rPr>
-          <w:rFonts w:ascii="Arial" w:hAnsi="Arial"/>
-          <w:b w:val="0"/>
-          <w:bCs w:val="0"/>
-          <w:sz w:val="20"/>
-          <w:szCs w:val="20"/>
-          <w:rtl w:val="0"/>
-        </w:rPr>
-        <w:t>22</w:t>
+          <w:sz w:val="20"/>
+          <w:szCs w:val="20"/>
+          <w:rtl w:val="0"/>
+          <w:lang w:val="en-US"/>
+        </w:rPr>
+        <w:t>12/22</w:t>
       </w:r>
       <w:r>
         <w:rPr>
           <w:rFonts w:ascii="Arial" w:hAnsi="Arial" w:hint="default"/>
-          <w:b w:val="0"/>
-          <w:bCs w:val="0"/>
-          <w:sz w:val="20"/>
-          <w:szCs w:val="20"/>
-          <w:rtl w:val="0"/>
+          <w:sz w:val="20"/>
+          <w:szCs w:val="20"/>
+          <w:rtl w:val="0"/>
+          <w:lang w:val="en-US"/>
         </w:rPr>
         <w:t>–</w:t>
       </w:r>
       <w:r>
         <w:rPr>
           <w:rFonts w:ascii="Arial" w:hAnsi="Arial"/>
-          <w:b w:val="0"/>
-          <w:bCs w:val="0"/>
-          <w:sz w:val="20"/>
-          <w:szCs w:val="20"/>
-          <w:rtl w:val="0"/>
-          <w:lang w:val="en-US"/>
-        </w:rPr>
-        <w:t>04/</w:t>
-      </w:r>
-      <w:r>
-        <w:rPr>
-          <w:rFonts w:ascii="Arial" w:hAnsi="Arial"/>
-          <w:b w:val="0"/>
-          <w:bCs w:val="0"/>
-          <w:sz w:val="20"/>
-          <w:szCs w:val="20"/>
-          <w:rtl w:val="0"/>
-        </w:rPr>
-        <w:t>23</w:t>
+          <w:sz w:val="20"/>
+          <w:szCs w:val="20"/>
+          <w:rtl w:val="0"/>
+          <w:lang w:val="en-US"/>
+        </w:rPr>
+        <w:t>04/23</w:t>
       </w:r>
     </w:p>
     <w:p>
@@ -1369,12 +1270,15 @@
           <w:numId w:val="2"/>
         </w:numPr>
         <w:suppressAutoHyphens w:val="1"/>
-        <w:spacing w:before="0" w:line="240" w:lineRule="auto"/>
+        <w:bidi w:val="0"/>
+        <w:spacing w:before="0" w:line="240" w:lineRule="auto"/>
+        <w:ind w:right="0"/>
         <w:jc w:val="left"/>
         <w:rPr>
           <w:rFonts w:ascii="Arial" w:hAnsi="Arial"/>
           <w:sz w:val="20"/>
           <w:szCs w:val="20"/>
+          <w:rtl w:val="0"/>
           <w:lang w:val="en-US"/>
         </w:rPr>
       </w:pPr>
@@ -1397,12 +1301,15 @@
           <w:numId w:val="2"/>
         </w:numPr>
         <w:suppressAutoHyphens w:val="1"/>
-        <w:spacing w:before="0" w:line="240" w:lineRule="auto"/>
+        <w:bidi w:val="0"/>
+        <w:spacing w:before="0" w:line="240" w:lineRule="auto"/>
+        <w:ind w:right="0"/>
         <w:jc w:val="left"/>
         <w:rPr>
           <w:rFonts w:ascii="Arial" w:hAnsi="Arial"/>
           <w:sz w:val="20"/>
           <w:szCs w:val="20"/>
+          <w:rtl w:val="0"/>
           <w:lang w:val="en-US"/>
         </w:rPr>
       </w:pPr>
@@ -1425,12 +1332,15 @@
           <w:numId w:val="2"/>
         </w:numPr>
         <w:suppressAutoHyphens w:val="1"/>
-        <w:spacing w:before="0" w:line="240" w:lineRule="auto"/>
+        <w:bidi w:val="0"/>
+        <w:spacing w:before="0" w:line="240" w:lineRule="auto"/>
+        <w:ind w:right="0"/>
         <w:jc w:val="left"/>
         <w:rPr>
           <w:rFonts w:ascii="Arial" w:hAnsi="Arial"/>
           <w:sz w:val="20"/>
           <w:szCs w:val="20"/>
+          <w:rtl w:val="0"/>
           <w:lang w:val="en-US"/>
         </w:rPr>
       </w:pPr>
@@ -1453,12 +1363,15 @@
           <w:numId w:val="2"/>
         </w:numPr>
         <w:suppressAutoHyphens w:val="1"/>
-        <w:spacing w:before="0" w:line="240" w:lineRule="auto"/>
+        <w:bidi w:val="0"/>
+        <w:spacing w:before="0" w:line="240" w:lineRule="auto"/>
+        <w:ind w:right="0"/>
         <w:jc w:val="left"/>
         <w:rPr>
           <w:rFonts w:ascii="Arial" w:hAnsi="Arial"/>
           <w:sz w:val="20"/>
           <w:szCs w:val="20"/>
+          <w:rtl w:val="0"/>
           <w:lang w:val="en-US"/>
         </w:rPr>
       </w:pPr>
@@ -1478,7 +1391,6 @@
         <w:pStyle w:val="Default"/>
         <w:suppressAutoHyphens w:val="1"/>
         <w:spacing w:before="0" w:line="240" w:lineRule="auto"/>
-        <w:jc w:val="left"/>
         <w:rPr>
           <w:rFonts w:ascii="Arial" w:cs="Arial" w:hAnsi="Arial" w:eastAsia="Arial"/>
           <w:sz w:val="20"/>
@@ -1493,19 +1405,15 @@
         <w:spacing w:before="0" w:line="240" w:lineRule="auto"/>
         <w:rPr>
           <w:rFonts w:ascii="Arial" w:cs="Arial" w:hAnsi="Arial" w:eastAsia="Arial"/>
-          <w:i w:val="0"/>
-          <w:iCs w:val="0"/>
-          <w:sz w:val="20"/>
-          <w:szCs w:val="20"/>
-        </w:rPr>
-      </w:pPr>
-      <w:r>
-        <w:rPr>
-          <w:rFonts w:ascii="Arial" w:hAnsi="Arial"/>
-          <w:b w:val="1"/>
-          <w:bCs w:val="1"/>
-          <w:i w:val="0"/>
-          <w:iCs w:val="0"/>
+          <w:sz w:val="20"/>
+          <w:szCs w:val="20"/>
+        </w:rPr>
+      </w:pPr>
+      <w:r>
+        <w:rPr>
+          <w:rFonts w:ascii="Arial" w:hAnsi="Arial"/>
+          <w:b w:val="1"/>
+          <w:bCs w:val="1"/>
           <w:sz w:val="20"/>
           <w:szCs w:val="20"/>
           <w:rtl w:val="0"/>
@@ -1516,11 +1424,10 @@
       <w:r>
         <w:rPr>
           <w:rFonts w:ascii="Arial" w:hAnsi="Arial" w:hint="default"/>
-          <w:i w:val="0"/>
-          <w:iCs w:val="0"/>
-          <w:sz w:val="20"/>
-          <w:szCs w:val="20"/>
-          <w:rtl w:val="0"/>
+          <w:sz w:val="20"/>
+          <w:szCs w:val="20"/>
+          <w:rtl w:val="0"/>
+          <w:lang w:val="en-US"/>
         </w:rPr>
         <w:t xml:space="preserve"> – </w:t>
       </w:r>
@@ -1539,42 +1446,26 @@
       <w:r>
         <w:rPr>
           <w:rFonts w:ascii="Arial" w:hAnsi="Arial" w:hint="default"/>
-          <w:i w:val="0"/>
-          <w:iCs w:val="0"/>
-          <w:sz w:val="20"/>
-          <w:szCs w:val="20"/>
-          <w:rtl w:val="0"/>
+          <w:sz w:val="20"/>
+          <w:szCs w:val="20"/>
+          <w:rtl w:val="0"/>
+          <w:lang w:val="en-US"/>
         </w:rPr>
         <w:t xml:space="preserve"> • </w:t>
       </w:r>
       <w:r>
         <w:rPr>
           <w:rFonts w:ascii="Arial" w:hAnsi="Arial"/>
-          <w:i w:val="0"/>
-          <w:iCs w:val="0"/>
-          <w:sz w:val="20"/>
-          <w:szCs w:val="20"/>
-          <w:rtl w:val="0"/>
-          <w:lang w:val="en-US"/>
-        </w:rPr>
-        <w:t>09/</w:t>
-      </w:r>
-      <w:r>
-        <w:rPr>
-          <w:rFonts w:ascii="Arial" w:hAnsi="Arial"/>
-          <w:i w:val="0"/>
-          <w:iCs w:val="0"/>
-          <w:sz w:val="20"/>
-          <w:szCs w:val="20"/>
-          <w:rtl w:val="0"/>
-        </w:rPr>
-        <w:t>22</w:t>
+          <w:sz w:val="20"/>
+          <w:szCs w:val="20"/>
+          <w:rtl w:val="0"/>
+          <w:lang w:val="en-US"/>
+        </w:rPr>
+        <w:t>09/22</w:t>
       </w:r>
       <w:r>
         <w:rPr>
           <w:rFonts w:ascii="Arial" w:hAnsi="Arial" w:hint="default"/>
-          <w:i w:val="0"/>
-          <w:iCs w:val="0"/>
           <w:sz w:val="20"/>
           <w:szCs w:val="20"/>
           <w:rtl w:val="0"/>
@@ -1585,8 +1476,6 @@
       <w:r>
         <w:rPr>
           <w:rFonts w:ascii="Arial" w:hAnsi="Arial"/>
-          <w:i w:val="0"/>
-          <w:iCs w:val="0"/>
           <w:sz w:val="20"/>
           <w:szCs w:val="20"/>
           <w:rtl w:val="0"/>
@@ -1603,12 +1492,15 @@
           <w:numId w:val="2"/>
         </w:numPr>
         <w:suppressAutoHyphens w:val="1"/>
-        <w:spacing w:before="0" w:line="240" w:lineRule="auto"/>
+        <w:bidi w:val="0"/>
+        <w:spacing w:before="0" w:line="240" w:lineRule="auto"/>
+        <w:ind w:right="0"/>
         <w:jc w:val="left"/>
         <w:rPr>
           <w:rFonts w:ascii="Arial" w:hAnsi="Arial"/>
           <w:sz w:val="20"/>
           <w:szCs w:val="20"/>
+          <w:rtl w:val="0"/>
           <w:lang w:val="en-US"/>
         </w:rPr>
       </w:pPr>
@@ -1631,12 +1523,15 @@
           <w:numId w:val="2"/>
         </w:numPr>
         <w:suppressAutoHyphens w:val="1"/>
-        <w:spacing w:before="0" w:line="240" w:lineRule="auto"/>
+        <w:bidi w:val="0"/>
+        <w:spacing w:before="0" w:line="240" w:lineRule="auto"/>
+        <w:ind w:right="0"/>
         <w:jc w:val="left"/>
         <w:rPr>
           <w:rFonts w:ascii="Arial" w:hAnsi="Arial"/>
           <w:sz w:val="20"/>
           <w:szCs w:val="20"/>
+          <w:rtl w:val="0"/>
           <w:lang w:val="en-US"/>
         </w:rPr>
       </w:pPr>
@@ -1659,52 +1554,34 @@
           <w:numId w:val="2"/>
         </w:numPr>
         <w:suppressAutoHyphens w:val="1"/>
-        <w:spacing w:before="0" w:line="240" w:lineRule="auto"/>
+        <w:bidi w:val="0"/>
+        <w:spacing w:before="0" w:line="240" w:lineRule="auto"/>
+        <w:ind w:right="0"/>
         <w:jc w:val="left"/>
         <w:rPr>
           <w:rFonts w:ascii="Arial" w:hAnsi="Arial"/>
           <w:sz w:val="20"/>
           <w:szCs w:val="20"/>
-          <w:lang w:val="en-US"/>
-        </w:rPr>
-      </w:pPr>
-      <w:r>
-        <w:rPr>
-          <w:rFonts w:ascii="Arial" w:hAnsi="Arial"/>
-          <w:sz w:val="20"/>
-          <w:szCs w:val="20"/>
-          <w:rtl w:val="0"/>
-          <w:lang w:val="en-US"/>
-        </w:rPr>
-        <w:t xml:space="preserve">Documented deployment process and </w:t>
-      </w:r>
-      <w:r>
-        <w:rPr>
-          <w:rFonts w:ascii="Arial" w:hAnsi="Arial"/>
-          <w:sz w:val="20"/>
-          <w:szCs w:val="20"/>
-          <w:rtl w:val="0"/>
-          <w:lang w:val="en-US"/>
-        </w:rPr>
-        <w:t>server-less</w:t>
-      </w:r>
-      <w:r>
-        <w:rPr>
-          <w:rFonts w:ascii="Arial" w:hAnsi="Arial"/>
-          <w:sz w:val="20"/>
-          <w:szCs w:val="20"/>
-          <w:rtl w:val="0"/>
-          <w:lang w:val="en-US"/>
-        </w:rPr>
-        <w:t xml:space="preserve"> hosting setup</w:t>
-      </w:r>
-    </w:p>
-    <w:p>
-      <w:pPr>
-        <w:pStyle w:val="Default"/>
-        <w:suppressAutoHyphens w:val="1"/>
-        <w:spacing w:before="0" w:line="240" w:lineRule="auto"/>
-        <w:jc w:val="left"/>
+          <w:rtl w:val="0"/>
+          <w:lang w:val="en-US"/>
+        </w:rPr>
+      </w:pPr>
+      <w:r>
+        <w:rPr>
+          <w:rFonts w:ascii="Arial" w:hAnsi="Arial"/>
+          <w:sz w:val="20"/>
+          <w:szCs w:val="20"/>
+          <w:rtl w:val="0"/>
+          <w:lang w:val="en-US"/>
+        </w:rPr>
+        <w:t>Documented deployment process and server-less hosting setup</w:t>
+      </w:r>
+    </w:p>
+    <w:p>
+      <w:pPr>
+        <w:pStyle w:val="Default"/>
+        <w:suppressAutoHyphens w:val="1"/>
+        <w:spacing w:before="0" w:line="240" w:lineRule="auto"/>
         <w:rPr>
           <w:rFonts w:ascii="Arial" w:cs="Arial" w:hAnsi="Arial" w:eastAsia="Arial"/>
           <w:sz w:val="20"/>
@@ -1719,63 +1596,35 @@
         <w:spacing w:before="0" w:line="240" w:lineRule="auto"/>
         <w:rPr>
           <w:rFonts w:ascii="Arial" w:cs="Arial" w:hAnsi="Arial" w:eastAsia="Arial"/>
-          <w:b w:val="0"/>
-          <w:bCs w:val="0"/>
-          <w:sz w:val="20"/>
-          <w:szCs w:val="20"/>
-        </w:rPr>
-      </w:pPr>
-      <w:r>
-        <w:rPr>
-          <w:rFonts w:ascii="Arial" w:hAnsi="Arial"/>
-          <w:b w:val="1"/>
-          <w:bCs w:val="1"/>
-          <w:sz w:val="20"/>
-          <w:szCs w:val="20"/>
-          <w:rtl w:val="0"/>
-        </w:rPr>
-        <w:t>T</w:t>
-      </w:r>
-      <w:r>
-        <w:rPr>
-          <w:rFonts w:ascii="Arial" w:hAnsi="Arial"/>
-          <w:b w:val="1"/>
-          <w:bCs w:val="1"/>
-          <w:sz w:val="20"/>
-          <w:szCs w:val="20"/>
-          <w:rtl w:val="0"/>
-          <w:lang w:val="en-US"/>
-        </w:rPr>
-        <w:t xml:space="preserve">imber Falling </w:t>
-      </w:r>
-      <w:r>
-        <w:rPr>
-          <w:rFonts w:ascii="Arial" w:hAnsi="Arial"/>
-          <w:b w:val="1"/>
-          <w:bCs w:val="1"/>
-          <w:sz w:val="20"/>
-          <w:szCs w:val="20"/>
-          <w:rtl w:val="0"/>
-          <w:lang w:val="en-US"/>
-        </w:rPr>
-        <w:t>Operations Specialist</w:t>
+          <w:sz w:val="20"/>
+          <w:szCs w:val="20"/>
+        </w:rPr>
+      </w:pPr>
+      <w:r>
+        <w:rPr>
+          <w:rFonts w:ascii="Arial" w:hAnsi="Arial"/>
+          <w:b w:val="1"/>
+          <w:bCs w:val="1"/>
+          <w:sz w:val="20"/>
+          <w:szCs w:val="20"/>
+          <w:rtl w:val="0"/>
+          <w:lang w:val="en-US"/>
+        </w:rPr>
+        <w:t>Timber Falling Operations Specialist</w:t>
       </w:r>
       <w:r>
         <w:rPr>
           <w:rFonts w:ascii="Arial" w:hAnsi="Arial" w:hint="default"/>
-          <w:b w:val="0"/>
-          <w:bCs w:val="0"/>
-          <w:sz w:val="20"/>
-          <w:szCs w:val="20"/>
-          <w:rtl w:val="0"/>
+          <w:sz w:val="20"/>
+          <w:szCs w:val="20"/>
+          <w:rtl w:val="0"/>
+          <w:lang w:val="en-US"/>
         </w:rPr>
         <w:t xml:space="preserve"> – </w:t>
       </w:r>
       <w:r>
         <w:rPr>
           <w:rFonts w:ascii="Arial" w:hAnsi="Arial"/>
-          <w:b w:val="0"/>
-          <w:bCs w:val="0"/>
           <w:i w:val="1"/>
           <w:iCs w:val="1"/>
           <w:sz w:val="20"/>
@@ -1788,70 +1637,42 @@
       <w:r>
         <w:rPr>
           <w:rFonts w:ascii="Arial" w:hAnsi="Arial" w:hint="default"/>
-          <w:b w:val="0"/>
-          <w:bCs w:val="0"/>
-          <w:sz w:val="20"/>
-          <w:szCs w:val="20"/>
-          <w:rtl w:val="0"/>
+          <w:sz w:val="20"/>
+          <w:szCs w:val="20"/>
+          <w:rtl w:val="0"/>
+          <w:lang w:val="en-US"/>
         </w:rPr>
         <w:t xml:space="preserve"> • </w:t>
       </w:r>
       <w:r>
         <w:rPr>
           <w:rFonts w:ascii="Arial" w:hAnsi="Arial"/>
-          <w:b w:val="0"/>
-          <w:bCs w:val="0"/>
-          <w:sz w:val="20"/>
-          <w:szCs w:val="20"/>
-          <w:rtl w:val="0"/>
-          <w:lang w:val="en-US"/>
-        </w:rPr>
-        <w:t>09/</w:t>
-      </w:r>
-      <w:r>
-        <w:rPr>
-          <w:rFonts w:ascii="Arial" w:hAnsi="Arial"/>
-          <w:b w:val="0"/>
-          <w:bCs w:val="0"/>
-          <w:sz w:val="20"/>
-          <w:szCs w:val="20"/>
-          <w:rtl w:val="0"/>
-        </w:rPr>
-        <w:t>11</w:t>
+          <w:sz w:val="20"/>
+          <w:szCs w:val="20"/>
+          <w:rtl w:val="0"/>
+          <w:lang w:val="en-US"/>
+        </w:rPr>
+        <w:t>09/11</w:t>
       </w:r>
       <w:r>
         <w:rPr>
           <w:rFonts w:ascii="Arial" w:hAnsi="Arial" w:hint="default"/>
-          <w:b w:val="0"/>
-          <w:bCs w:val="0"/>
-          <w:sz w:val="20"/>
-          <w:szCs w:val="20"/>
-          <w:rtl w:val="0"/>
+          <w:sz w:val="20"/>
+          <w:szCs w:val="20"/>
+          <w:rtl w:val="0"/>
+          <w:lang w:val="en-US"/>
         </w:rPr>
         <w:t>–</w:t>
       </w:r>
       <w:r>
         <w:rPr>
           <w:rFonts w:ascii="Arial" w:hAnsi="Arial"/>
-          <w:b w:val="0"/>
-          <w:bCs w:val="0"/>
-          <w:sz w:val="20"/>
-          <w:szCs w:val="20"/>
-          <w:rtl w:val="0"/>
-          <w:lang w:val="en-US"/>
-        </w:rPr>
-        <w:t>09/</w:t>
-      </w:r>
-      <w:r>
-        <w:rPr>
-          <w:rFonts w:ascii="Arial" w:hAnsi="Arial"/>
-          <w:b w:val="0"/>
-          <w:bCs w:val="0"/>
-          <w:sz w:val="20"/>
-          <w:szCs w:val="20"/>
-          <w:rtl w:val="0"/>
-        </w:rPr>
-        <w:t>22</w:t>
+          <w:sz w:val="20"/>
+          <w:szCs w:val="20"/>
+          <w:rtl w:val="0"/>
+          <w:lang w:val="en-US"/>
+        </w:rPr>
+        <w:t>09/22</w:t>
       </w:r>
     </w:p>
     <w:p>
@@ -1862,12 +1683,15 @@
           <w:numId w:val="2"/>
         </w:numPr>
         <w:suppressAutoHyphens w:val="1"/>
-        <w:spacing w:before="0" w:line="240" w:lineRule="auto"/>
+        <w:bidi w:val="0"/>
+        <w:spacing w:before="0" w:line="240" w:lineRule="auto"/>
+        <w:ind w:right="0"/>
         <w:jc w:val="left"/>
         <w:rPr>
           <w:rFonts w:ascii="Arial" w:hAnsi="Arial"/>
           <w:sz w:val="20"/>
           <w:szCs w:val="20"/>
+          <w:rtl w:val="0"/>
           <w:lang w:val="en-US"/>
         </w:rPr>
       </w:pPr>
@@ -1890,12 +1714,15 @@
           <w:numId w:val="2"/>
         </w:numPr>
         <w:suppressAutoHyphens w:val="1"/>
-        <w:spacing w:before="0" w:line="240" w:lineRule="auto"/>
+        <w:bidi w:val="0"/>
+        <w:spacing w:before="0" w:line="240" w:lineRule="auto"/>
+        <w:ind w:right="0"/>
         <w:jc w:val="left"/>
         <w:rPr>
           <w:rFonts w:ascii="Arial" w:hAnsi="Arial"/>
           <w:sz w:val="20"/>
           <w:szCs w:val="20"/>
+          <w:rtl w:val="0"/>
           <w:lang w:val="en-US"/>
         </w:rPr>
       </w:pPr>
@@ -1918,52 +1745,34 @@
           <w:numId w:val="2"/>
         </w:numPr>
         <w:suppressAutoHyphens w:val="1"/>
-        <w:spacing w:before="0" w:line="240" w:lineRule="auto"/>
+        <w:bidi w:val="0"/>
+        <w:spacing w:before="0" w:line="240" w:lineRule="auto"/>
+        <w:ind w:right="0"/>
         <w:jc w:val="left"/>
         <w:rPr>
           <w:rFonts w:ascii="Arial" w:hAnsi="Arial"/>
           <w:sz w:val="20"/>
           <w:szCs w:val="20"/>
-          <w:lang w:val="en-US"/>
-        </w:rPr>
-      </w:pPr>
-      <w:r>
-        <w:rPr>
-          <w:rFonts w:ascii="Arial" w:hAnsi="Arial"/>
-          <w:sz w:val="20"/>
-          <w:szCs w:val="20"/>
-          <w:rtl w:val="0"/>
-          <w:lang w:val="en-US"/>
-        </w:rPr>
-        <w:t>Retrained</w:t>
-      </w:r>
-      <w:r>
-        <w:rPr>
-          <w:rFonts w:ascii="Arial" w:hAnsi="Arial"/>
-          <w:sz w:val="20"/>
-          <w:szCs w:val="20"/>
-          <w:rtl w:val="0"/>
-          <w:lang w:val="en-US"/>
-        </w:rPr>
-        <w:t xml:space="preserve"> in 2022 through independent software training</w:t>
-      </w:r>
-      <w:r>
-        <w:rPr>
-          <w:rFonts w:ascii="Arial" w:hAnsi="Arial"/>
-          <w:sz w:val="20"/>
-          <w:szCs w:val="20"/>
-          <w:rtl w:val="0"/>
-          <w:lang w:val="en-US"/>
-        </w:rPr>
-        <w:t xml:space="preserve"> and bootcamps</w:t>
-      </w:r>
-    </w:p>
-    <w:p>
-      <w:pPr>
-        <w:pStyle w:val="Default"/>
-        <w:suppressAutoHyphens w:val="1"/>
-        <w:spacing w:before="0" w:line="240" w:lineRule="auto"/>
-        <w:jc w:val="left"/>
+          <w:rtl w:val="0"/>
+          <w:lang w:val="en-US"/>
+        </w:rPr>
+      </w:pPr>
+      <w:r>
+        <w:rPr>
+          <w:rFonts w:ascii="Arial" w:hAnsi="Arial"/>
+          <w:sz w:val="20"/>
+          <w:szCs w:val="20"/>
+          <w:rtl w:val="0"/>
+          <w:lang w:val="en-US"/>
+        </w:rPr>
+        <w:t>Retrained in 2022 through independent software training and bootcamps</w:t>
+      </w:r>
+    </w:p>
+    <w:p>
+      <w:pPr>
+        <w:pStyle w:val="Default"/>
+        <w:suppressAutoHyphens w:val="1"/>
+        <w:spacing w:before="0" w:line="240" w:lineRule="auto"/>
         <w:rPr>
           <w:rFonts w:ascii="Arial" w:cs="Arial" w:hAnsi="Arial" w:eastAsia="Arial"/>
           <w:sz w:val="20"/>
@@ -1990,17 +1799,17 @@
           <w:rtl w:val="0"/>
           <w:lang w:val="en-US"/>
         </w:rPr>
-        <w:t xml:space="preserve">Education </w:t>
-      </w:r>
-      <w:r>
-        <w:rPr>
-          <w:rFonts w:ascii="Arial" w:hAnsi="Arial"/>
-          <w:b w:val="1"/>
-          <w:bCs w:val="1"/>
-          <w:rtl w:val="0"/>
-          <w:lang w:val="en-US"/>
-        </w:rPr>
-        <w:t>&amp; Training</w:t>
+        <w:t>Education &amp; Training</w:t>
+      </w:r>
+      <w:r>
+        <w:rPr>
+          <w:rFonts w:ascii="Arial" w:hAnsi="Arial"/>
+          <w:b w:val="1"/>
+          <w:bCs w:val="1"/>
+          <w:rtl w:val="0"/>
+          <w:lang w:val="en-US"/>
+        </w:rPr>
+        <w:t>:</w:t>
       </w:r>
     </w:p>
     <w:p>
@@ -2024,30 +1833,7 @@
           <w:rtl w:val="0"/>
           <w:lang w:val="en-US"/>
         </w:rPr>
-        <w:t>App Academy/</w:t>
-      </w:r>
-      <w:r>
-        <w:rPr>
-          <w:rFonts w:ascii="Arial" w:hAnsi="Arial"/>
-          <w:b w:val="1"/>
-          <w:bCs w:val="1"/>
-          <w:sz w:val="20"/>
-          <w:szCs w:val="20"/>
-          <w:rtl w:val="0"/>
-          <w:lang w:val="en-US"/>
-        </w:rPr>
-        <w:t>NuCamp/</w:t>
-      </w:r>
-      <w:r>
-        <w:rPr>
-          <w:rFonts w:ascii="Arial" w:hAnsi="Arial"/>
-          <w:b w:val="1"/>
-          <w:bCs w:val="1"/>
-          <w:sz w:val="20"/>
-          <w:szCs w:val="20"/>
-          <w:rtl w:val="0"/>
-        </w:rPr>
-        <w:t xml:space="preserve">Udemy </w:t>
+        <w:t xml:space="preserve">App Academy/NuCamp/Udemy </w:t>
       </w:r>
       <w:r>
         <w:rPr>
@@ -2057,6 +1843,7 @@
           <w:sz w:val="20"/>
           <w:szCs w:val="20"/>
           <w:rtl w:val="0"/>
+          <w:lang w:val="en-US"/>
         </w:rPr>
         <w:t xml:space="preserve">• </w:t>
       </w:r>
@@ -2080,6 +1867,7 @@
           <w:sz w:val="20"/>
           <w:szCs w:val="20"/>
           <w:rtl w:val="0"/>
+          <w:lang w:val="en-US"/>
         </w:rPr>
         <w:t>–</w:t>
       </w:r>
@@ -2125,27 +1913,7 @@
           <w:rtl w:val="0"/>
           <w:lang w:val="en-US"/>
         </w:rPr>
-        <w:t xml:space="preserve"> Full-Stack JavaScript, Git, Linux, REST APIs,</w:t>
-      </w:r>
-      <w:r>
-        <w:rPr>
-          <w:rFonts w:ascii="Arial" w:hAnsi="Arial"/>
-          <w:sz w:val="20"/>
-          <w:szCs w:val="20"/>
-          <w:rtl w:val="0"/>
-          <w:lang w:val="en-US"/>
-        </w:rPr>
-        <w:t xml:space="preserve"> </w:t>
-      </w:r>
-      <w:r>
-        <w:rPr>
-          <w:rFonts w:ascii="Arial" w:hAnsi="Arial"/>
-          <w:sz w:val="20"/>
-          <w:szCs w:val="20"/>
-          <w:rtl w:val="0"/>
-          <w:lang w:val="en-US"/>
-        </w:rPr>
-        <w:t>Web Development, Python, SQL</w:t>
+        <w:t xml:space="preserve"> Full-Stack JavaScript, Git, Linux, REST APIs, Web Development, Python, SQL</w:t>
       </w:r>
     </w:p>
     <w:p>
@@ -2187,118 +1955,16 @@
         <w:pStyle w:val="Default"/>
         <w:suppressAutoHyphens w:val="1"/>
         <w:spacing w:before="0" w:line="240" w:lineRule="auto"/>
-        <w:jc w:val="left"/>
       </w:pPr>
       <w:r>
         <w:rPr>
           <w:rStyle w:val="Hyperlink.0"/>
           <w:rFonts w:ascii="Arial" w:cs="Arial" w:hAnsi="Arial" w:eastAsia="Arial"/>
+          <w:outline w:val="0"/>
+          <w:color w:val="d41876"/>
           <w:sz w:val="22"/>
           <w:szCs w:val="22"/>
-        </w:rPr>
-        <w:fldChar w:fldCharType="begin" w:fldLock="0"/>
-      </w:r>
-      <w:r>
-        <w:rPr>
-          <w:rStyle w:val="Hyperlink.0"/>
-          <w:rFonts w:ascii="Arial" w:cs="Arial" w:hAnsi="Arial" w:eastAsia="Arial"/>
-          <w:sz w:val="22"/>
-          <w:szCs w:val="22"/>
-        </w:rPr>
-        <w:instrText xml:space="preserve"> HYPERLINK "mailto:bradley.rappa@icloud.com"</w:instrText>
-      </w:r>
-      <w:r>
-        <w:rPr>
-          <w:rStyle w:val="Hyperlink.0"/>
-          <w:rFonts w:ascii="Arial" w:cs="Arial" w:hAnsi="Arial" w:eastAsia="Arial"/>
-          <w:sz w:val="22"/>
-          <w:szCs w:val="22"/>
-        </w:rPr>
-        <w:fldChar w:fldCharType="separate" w:fldLock="0"/>
-      </w:r>
-      <w:r>
-        <w:rPr>
-          <w:rStyle w:val="Hyperlink.0"/>
-          <w:rFonts w:ascii="Arial" w:hAnsi="Arial"/>
-          <w:sz w:val="22"/>
-          <w:szCs w:val="22"/>
-          <w:rtl w:val="0"/>
-          <w:lang w:val="en-US"/>
-        </w:rPr>
-        <w:t>bradley.rappa@icloud.com</w:t>
-      </w:r>
-      <w:r>
-        <w:rPr>
-          <w:rFonts w:ascii="Arial" w:cs="Arial" w:hAnsi="Arial" w:eastAsia="Arial"/>
-          <w:sz w:val="22"/>
-          <w:szCs w:val="22"/>
-        </w:rPr>
-        <w:fldChar w:fldCharType="end" w:fldLock="0"/>
-      </w:r>
-      <w:r>
-        <w:rPr>
-          <w:rFonts w:ascii="Arial" w:hAnsi="Arial"/>
-          <w:sz w:val="22"/>
-          <w:szCs w:val="22"/>
-          <w:rtl w:val="0"/>
-          <w:lang w:val="en-US"/>
-        </w:rPr>
-        <w:t xml:space="preserve"> | </w:t>
-      </w:r>
-      <w:r>
-        <w:rPr>
-          <w:rStyle w:val="Hyperlink.0"/>
-          <w:rFonts w:ascii="Arial" w:cs="Arial" w:hAnsi="Arial" w:eastAsia="Arial"/>
-          <w:sz w:val="22"/>
-          <w:szCs w:val="22"/>
-        </w:rPr>
-        <w:fldChar w:fldCharType="begin" w:fldLock="0"/>
-      </w:r>
-      <w:r>
-        <w:rPr>
-          <w:rStyle w:val="Hyperlink.0"/>
-          <w:rFonts w:ascii="Arial" w:cs="Arial" w:hAnsi="Arial" w:eastAsia="Arial"/>
-          <w:sz w:val="22"/>
-          <w:szCs w:val="22"/>
-        </w:rPr>
-        <w:instrText xml:space="preserve"> HYPERLINK "https://github.com/konsoul"</w:instrText>
-      </w:r>
-      <w:r>
-        <w:rPr>
-          <w:rStyle w:val="Hyperlink.0"/>
-          <w:rFonts w:ascii="Arial" w:cs="Arial" w:hAnsi="Arial" w:eastAsia="Arial"/>
-          <w:sz w:val="22"/>
-          <w:szCs w:val="22"/>
-        </w:rPr>
-        <w:fldChar w:fldCharType="separate" w:fldLock="0"/>
-      </w:r>
-      <w:r>
-        <w:rPr>
-          <w:rStyle w:val="Hyperlink.0"/>
-          <w:rFonts w:ascii="Arial" w:hAnsi="Arial"/>
-          <w:sz w:val="22"/>
-          <w:szCs w:val="22"/>
-          <w:rtl w:val="0"/>
-          <w:lang w:val="nl-NL"/>
-        </w:rPr>
-        <w:t>GitHub</w:t>
-      </w:r>
-      <w:r>
-        <w:rPr>
-          <w:rFonts w:ascii="Arial" w:cs="Arial" w:hAnsi="Arial" w:eastAsia="Arial"/>
-          <w:sz w:val="22"/>
-          <w:szCs w:val="22"/>
-        </w:rPr>
-        <w:fldChar w:fldCharType="end" w:fldLock="0"/>
-      </w:r>
-      <w:r>
-        <w:rPr>
-          <w:rFonts w:ascii="Arial" w:hAnsi="Arial"/>
-          <w:outline w:val="0"/>
-          <w:color w:val="d31876"/>
-          <w:sz w:val="22"/>
-          <w:szCs w:val="22"/>
-          <w:rtl w:val="0"/>
+          <w:u w:val="single" w:color="d41876"/>
           <w:lang w:val="en-US"/>
           <w14:textFill>
             <w14:solidFill>
@@ -2306,26 +1972,17 @@
             </w14:solidFill>
           </w14:textFill>
         </w:rPr>
-        <w:t xml:space="preserve"> </w:t>
-      </w:r>
-      <w:r>
-        <w:rPr>
-          <w:rFonts w:ascii="Arial" w:hAnsi="Arial"/>
+        <w:fldChar w:fldCharType="begin" w:fldLock="0"/>
+      </w:r>
+      <w:r>
+        <w:rPr>
+          <w:rStyle w:val="Hyperlink.0"/>
+          <w:rFonts w:ascii="Arial" w:cs="Arial" w:hAnsi="Arial" w:eastAsia="Arial"/>
+          <w:outline w:val="0"/>
+          <w:color w:val="d41876"/>
           <w:sz w:val="22"/>
           <w:szCs w:val="22"/>
-          <w:rtl w:val="0"/>
-          <w:lang w:val="en-US"/>
-        </w:rPr>
-        <w:t>|</w:t>
-      </w:r>
-      <w:r>
-        <w:rPr>
-          <w:rFonts w:ascii="Arial" w:hAnsi="Arial"/>
-          <w:outline w:val="0"/>
-          <w:color w:val="d31876"/>
-          <w:sz w:val="22"/>
-          <w:szCs w:val="22"/>
-          <w:rtl w:val="0"/>
+          <w:u w:val="single" w:color="d41876"/>
           <w:lang w:val="en-US"/>
           <w14:textFill>
             <w14:solidFill>
@@ -2333,56 +1990,266 @@
             </w14:solidFill>
           </w14:textFill>
         </w:rPr>
-        <w:t xml:space="preserve"> </w:t>
+        <w:instrText xml:space="preserve"> HYPERLINK "mailto:bradley.rappa@icloud.com"</w:instrText>
       </w:r>
       <w:r>
         <w:rPr>
           <w:rStyle w:val="Hyperlink.0"/>
           <w:rFonts w:ascii="Arial" w:cs="Arial" w:hAnsi="Arial" w:eastAsia="Arial"/>
+          <w:outline w:val="0"/>
+          <w:color w:val="d41876"/>
           <w:sz w:val="22"/>
           <w:szCs w:val="22"/>
-        </w:rPr>
-        <w:fldChar w:fldCharType="begin" w:fldLock="0"/>
+          <w:u w:val="single" w:color="d41876"/>
+          <w:lang w:val="en-US"/>
+          <w14:textFill>
+            <w14:solidFill>
+              <w14:srgbClr w14:val="D41876"/>
+            </w14:solidFill>
+          </w14:textFill>
+        </w:rPr>
+        <w:fldChar w:fldCharType="separate" w:fldLock="0"/>
       </w:r>
       <w:r>
         <w:rPr>
           <w:rStyle w:val="Hyperlink.0"/>
-          <w:rFonts w:ascii="Arial" w:cs="Arial" w:hAnsi="Arial" w:eastAsia="Arial"/>
+          <w:rFonts w:ascii="Arial" w:hAnsi="Arial"/>
+          <w:outline w:val="0"/>
+          <w:color w:val="d41876"/>
           <w:sz w:val="22"/>
           <w:szCs w:val="22"/>
-        </w:rPr>
-        <w:instrText xml:space="preserve"> HYPERLINK "https://www.linkedin.com/in/bradley-rappa/"</w:instrText>
-      </w:r>
-      <w:r>
-        <w:rPr>
-          <w:rStyle w:val="Hyperlink.0"/>
-          <w:rFonts w:ascii="Arial" w:cs="Arial" w:hAnsi="Arial" w:eastAsia="Arial"/>
+          <w:u w:val="single" w:color="d41876"/>
+          <w:rtl w:val="0"/>
+          <w:lang w:val="en-US"/>
+          <w14:textFill>
+            <w14:solidFill>
+              <w14:srgbClr w14:val="D41876"/>
+            </w14:solidFill>
+          </w14:textFill>
+        </w:rPr>
+        <w:t>bradley.rappa@icloud.com</w:t>
+      </w:r>
+      <w:r>
+        <w:rPr/>
+        <w:fldChar w:fldCharType="end" w:fldLock="0"/>
+      </w:r>
+      <w:r>
+        <w:rPr>
+          <w:rStyle w:val="None"/>
+          <w:rFonts w:ascii="Arial" w:hAnsi="Arial"/>
           <w:sz w:val="22"/>
           <w:szCs w:val="22"/>
-        </w:rPr>
-        <w:fldChar w:fldCharType="separate" w:fldLock="0"/>
-      </w:r>
-      <w:r>
-        <w:rPr>
-          <w:rStyle w:val="Hyperlink.0"/>
-          <w:rFonts w:ascii="Arial" w:hAnsi="Arial"/>
+          <w:rtl w:val="0"/>
+          <w:lang w:val="en-US"/>
+        </w:rPr>
+        <w:t xml:space="preserve"> | </w:t>
+      </w:r>
+      <w:r>
+        <w:rPr>
+          <w:rStyle w:val="Hyperlink.1"/>
+          <w:rFonts w:ascii="Arial" w:cs="Arial" w:hAnsi="Arial" w:eastAsia="Arial"/>
+          <w:outline w:val="0"/>
+          <w:color w:val="d41876"/>
           <w:sz w:val="22"/>
           <w:szCs w:val="22"/>
-          <w:rtl w:val="0"/>
+          <w:u w:val="single" w:color="d41876"/>
           <w:lang w:val="nl-NL"/>
-        </w:rPr>
-        <w:t>LinkedIn</w:t>
-      </w:r>
-      <w:r>
-        <w:rPr>
+          <w14:textFill>
+            <w14:solidFill>
+              <w14:srgbClr w14:val="D41876"/>
+            </w14:solidFill>
+          </w14:textFill>
+        </w:rPr>
+        <w:fldChar w:fldCharType="begin" w:fldLock="0"/>
+      </w:r>
+      <w:r>
+        <w:rPr>
+          <w:rStyle w:val="Hyperlink.1"/>
           <w:rFonts w:ascii="Arial" w:cs="Arial" w:hAnsi="Arial" w:eastAsia="Arial"/>
+          <w:outline w:val="0"/>
+          <w:color w:val="d41876"/>
           <w:sz w:val="22"/>
           <w:szCs w:val="22"/>
-        </w:rPr>
+          <w:u w:val="single" w:color="d41876"/>
+          <w:lang w:val="nl-NL"/>
+          <w14:textFill>
+            <w14:solidFill>
+              <w14:srgbClr w14:val="D41876"/>
+            </w14:solidFill>
+          </w14:textFill>
+        </w:rPr>
+        <w:instrText xml:space="preserve"> HYPERLINK "https://github.com/konsoul"</w:instrText>
+      </w:r>
+      <w:r>
+        <w:rPr>
+          <w:rStyle w:val="Hyperlink.1"/>
+          <w:rFonts w:ascii="Arial" w:cs="Arial" w:hAnsi="Arial" w:eastAsia="Arial"/>
+          <w:outline w:val="0"/>
+          <w:color w:val="d41876"/>
+          <w:sz w:val="22"/>
+          <w:szCs w:val="22"/>
+          <w:u w:val="single" w:color="d41876"/>
+          <w:lang w:val="nl-NL"/>
+          <w14:textFill>
+            <w14:solidFill>
+              <w14:srgbClr w14:val="D41876"/>
+            </w14:solidFill>
+          </w14:textFill>
+        </w:rPr>
+        <w:fldChar w:fldCharType="separate" w:fldLock="0"/>
+      </w:r>
+      <w:r>
+        <w:rPr>
+          <w:rStyle w:val="Hyperlink.1"/>
+          <w:rFonts w:ascii="Arial" w:hAnsi="Arial"/>
+          <w:outline w:val="0"/>
+          <w:color w:val="d41876"/>
+          <w:sz w:val="22"/>
+          <w:szCs w:val="22"/>
+          <w:u w:val="single" w:color="d41876"/>
+          <w:rtl w:val="0"/>
+          <w:lang w:val="nl-NL"/>
+          <w14:textFill>
+            <w14:solidFill>
+              <w14:srgbClr w14:val="D41876"/>
+            </w14:solidFill>
+          </w14:textFill>
+        </w:rPr>
+        <w:t>GitHub</w:t>
+      </w:r>
+      <w:r>
+        <w:rPr/>
         <w:fldChar w:fldCharType="end" w:fldLock="0"/>
       </w:r>
       <w:r>
         <w:rPr>
+          <w:rStyle w:val="None"/>
+          <w:rFonts w:ascii="Arial" w:hAnsi="Arial"/>
+          <w:outline w:val="0"/>
+          <w:color w:val="d41876"/>
+          <w:sz w:val="22"/>
+          <w:szCs w:val="22"/>
+          <w:u w:color="d41876"/>
+          <w:rtl w:val="0"/>
+          <w:lang w:val="en-US"/>
+          <w14:textFill>
+            <w14:solidFill>
+              <w14:srgbClr w14:val="D41876"/>
+            </w14:solidFill>
+          </w14:textFill>
+        </w:rPr>
+        <w:t xml:space="preserve"> </w:t>
+      </w:r>
+      <w:r>
+        <w:rPr>
+          <w:rStyle w:val="None"/>
+          <w:rFonts w:ascii="Arial" w:hAnsi="Arial"/>
+          <w:sz w:val="22"/>
+          <w:szCs w:val="22"/>
+          <w:rtl w:val="0"/>
+          <w:lang w:val="en-US"/>
+        </w:rPr>
+        <w:t>|</w:t>
+      </w:r>
+      <w:r>
+        <w:rPr>
+          <w:rStyle w:val="None"/>
+          <w:rFonts w:ascii="Arial" w:hAnsi="Arial"/>
+          <w:outline w:val="0"/>
+          <w:color w:val="d41876"/>
+          <w:sz w:val="22"/>
+          <w:szCs w:val="22"/>
+          <w:u w:color="d41876"/>
+          <w:rtl w:val="0"/>
+          <w:lang w:val="en-US"/>
+          <w14:textFill>
+            <w14:solidFill>
+              <w14:srgbClr w14:val="D41876"/>
+            </w14:solidFill>
+          </w14:textFill>
+        </w:rPr>
+        <w:t xml:space="preserve"> </w:t>
+      </w:r>
+      <w:r>
+        <w:rPr>
+          <w:rStyle w:val="Hyperlink.1"/>
+          <w:rFonts w:ascii="Arial" w:cs="Arial" w:hAnsi="Arial" w:eastAsia="Arial"/>
+          <w:outline w:val="0"/>
+          <w:color w:val="d41876"/>
+          <w:sz w:val="22"/>
+          <w:szCs w:val="22"/>
+          <w:u w:val="single" w:color="d41876"/>
+          <w:lang w:val="nl-NL"/>
+          <w14:textFill>
+            <w14:solidFill>
+              <w14:srgbClr w14:val="D41876"/>
+            </w14:solidFill>
+          </w14:textFill>
+        </w:rPr>
+        <w:fldChar w:fldCharType="begin" w:fldLock="0"/>
+      </w:r>
+      <w:r>
+        <w:rPr>
+          <w:rStyle w:val="Hyperlink.1"/>
+          <w:rFonts w:ascii="Arial" w:cs="Arial" w:hAnsi="Arial" w:eastAsia="Arial"/>
+          <w:outline w:val="0"/>
+          <w:color w:val="d41876"/>
+          <w:sz w:val="22"/>
+          <w:szCs w:val="22"/>
+          <w:u w:val="single" w:color="d41876"/>
+          <w:lang w:val="nl-NL"/>
+          <w14:textFill>
+            <w14:solidFill>
+              <w14:srgbClr w14:val="D41876"/>
+            </w14:solidFill>
+          </w14:textFill>
+        </w:rPr>
+        <w:instrText xml:space="preserve"> HYPERLINK "https://www.linkedin.com/in/bradley-rappa/"</w:instrText>
+      </w:r>
+      <w:r>
+        <w:rPr>
+          <w:rStyle w:val="Hyperlink.1"/>
+          <w:rFonts w:ascii="Arial" w:cs="Arial" w:hAnsi="Arial" w:eastAsia="Arial"/>
+          <w:outline w:val="0"/>
+          <w:color w:val="d41876"/>
+          <w:sz w:val="22"/>
+          <w:szCs w:val="22"/>
+          <w:u w:val="single" w:color="d41876"/>
+          <w:lang w:val="nl-NL"/>
+          <w14:textFill>
+            <w14:solidFill>
+              <w14:srgbClr w14:val="D41876"/>
+            </w14:solidFill>
+          </w14:textFill>
+        </w:rPr>
+        <w:fldChar w:fldCharType="separate" w:fldLock="0"/>
+      </w:r>
+      <w:r>
+        <w:rPr>
+          <w:rStyle w:val="Hyperlink.1"/>
+          <w:rFonts w:ascii="Arial" w:hAnsi="Arial"/>
+          <w:outline w:val="0"/>
+          <w:color w:val="d41876"/>
+          <w:sz w:val="22"/>
+          <w:szCs w:val="22"/>
+          <w:u w:val="single" w:color="d41876"/>
+          <w:rtl w:val="0"/>
+          <w:lang w:val="nl-NL"/>
+          <w14:textFill>
+            <w14:solidFill>
+              <w14:srgbClr w14:val="D41876"/>
+            </w14:solidFill>
+          </w14:textFill>
+        </w:rPr>
+        <w:t>LinkedIn</w:t>
+      </w:r>
+      <w:r>
+        <w:rPr/>
+        <w:fldChar w:fldCharType="end" w:fldLock="0"/>
+      </w:r>
+      <w:r>
+        <w:rPr>
+          <w:rStyle w:val="None"/>
           <w:rFonts w:ascii="Arial" w:hAnsi="Arial"/>
           <w:sz w:val="22"/>
           <w:szCs w:val="22"/>
@@ -2406,6 +2273,10 @@
 <file path=word/footer1.xml><?xml version="1.0" encoding="utf-8"?>
 <w:ftr xmlns:r="http://schemas.openxmlformats.org/officeDocument/2006/relationships" xmlns:wp="http://schemas.openxmlformats.org/drawingml/2006/wordprocessingDrawing" xmlns:w="http://schemas.openxmlformats.org/wordprocessingml/2006/main" xmlns:w10="urn:schemas-microsoft-com:office:word" xmlns:w14="http://schemas.microsoft.com/office/word/2010/wordml" xmlns:wps="http://schemas.microsoft.com/office/word/2010/wordprocessingShape" xmlns:wpg="http://schemas.microsoft.com/office/word/2010/wordprocessingGroup" xmlns:mc="http://schemas.openxmlformats.org/markup-compatibility/2006" xmlns:v="urn:schemas-microsoft-com:vml" xmlns:o="urn:schemas-microsoft-com:office:office" xmlns:m="http://schemas.openxmlformats.org/officeDocument/2006/math" mc:Ignorable="w14">
   <w:p>
+    <w:pPr>
+      <w:pStyle w:val="Header &amp; Footer"/>
+      <w:bidi w:val="0"/>
+    </w:pPr>
     <w:r/>
   </w:p>
 </w:ftr>
@@ -2414,6 +2285,10 @@
 <file path=word/header1.xml><?xml version="1.0" encoding="utf-8"?>
 <w:hdr xmlns:r="http://schemas.openxmlformats.org/officeDocument/2006/relationships" xmlns:wp="http://schemas.openxmlformats.org/drawingml/2006/wordprocessingDrawing" xmlns:w="http://schemas.openxmlformats.org/wordprocessingml/2006/main" xmlns:w10="urn:schemas-microsoft-com:office:word" xmlns:w14="http://schemas.microsoft.com/office/word/2010/wordml" xmlns:wps="http://schemas.microsoft.com/office/word/2010/wordprocessingShape" xmlns:wpg="http://schemas.microsoft.com/office/word/2010/wordprocessingGroup" xmlns:mc="http://schemas.openxmlformats.org/markup-compatibility/2006" xmlns:v="urn:schemas-microsoft-com:vml" xmlns:o="urn:schemas-microsoft-com:office:office" xmlns:m="http://schemas.openxmlformats.org/officeDocument/2006/math" mc:Ignorable="w14">
   <w:p>
+    <w:pPr>
+      <w:pStyle w:val="Header &amp; Footer"/>
+      <w:bidi w:val="0"/>
+    </w:pPr>
     <w:r/>
   </w:p>
 </w:hdr>
@@ -2485,7 +2360,7 @@
         <w:spacing w:val="0"/>
         <w:w w:val="100"/>
         <w:kern w:val="0"/>
-        <w:position w:val="-2"/>
+        <w:position w:val="0"/>
         <w:highlight w:val="none"/>
         <w:vertAlign w:val="baseline"/>
       </w:rPr>
@@ -2516,7 +2391,7 @@
         <w:spacing w:val="0"/>
         <w:w w:val="100"/>
         <w:kern w:val="0"/>
-        <w:position w:val="-2"/>
+        <w:position w:val="0"/>
         <w:highlight w:val="none"/>
         <w:vertAlign w:val="baseline"/>
       </w:rPr>
@@ -2547,7 +2422,7 @@
         <w:spacing w:val="0"/>
         <w:w w:val="100"/>
         <w:kern w:val="0"/>
-        <w:position w:val="-2"/>
+        <w:position w:val="0"/>
         <w:highlight w:val="none"/>
         <w:vertAlign w:val="baseline"/>
       </w:rPr>
@@ -2578,7 +2453,7 @@
         <w:spacing w:val="0"/>
         <w:w w:val="100"/>
         <w:kern w:val="0"/>
-        <w:position w:val="-2"/>
+        <w:position w:val="0"/>
         <w:highlight w:val="none"/>
         <w:vertAlign w:val="baseline"/>
       </w:rPr>
@@ -2609,7 +2484,7 @@
         <w:spacing w:val="0"/>
         <w:w w:val="100"/>
         <w:kern w:val="0"/>
-        <w:position w:val="-2"/>
+        <w:position w:val="0"/>
         <w:highlight w:val="none"/>
         <w:vertAlign w:val="baseline"/>
       </w:rPr>
@@ -2640,7 +2515,7 @@
         <w:spacing w:val="0"/>
         <w:w w:val="100"/>
         <w:kern w:val="0"/>
-        <w:position w:val="-2"/>
+        <w:position w:val="0"/>
         <w:highlight w:val="none"/>
         <w:vertAlign w:val="baseline"/>
       </w:rPr>
@@ -2671,7 +2546,7 @@
         <w:spacing w:val="0"/>
         <w:w w:val="100"/>
         <w:kern w:val="0"/>
-        <w:position w:val="-2"/>
+        <w:position w:val="0"/>
         <w:highlight w:val="none"/>
         <w:vertAlign w:val="baseline"/>
       </w:rPr>
@@ -2702,7 +2577,7 @@
         <w:spacing w:val="0"/>
         <w:w w:val="100"/>
         <w:kern w:val="0"/>
-        <w:position w:val="-2"/>
+        <w:position w:val="0"/>
         <w:highlight w:val="none"/>
         <w:vertAlign w:val="baseline"/>
       </w:rPr>
@@ -2824,6 +2699,55 @@
     <w:next w:val="No List"/>
     <w:pPr/>
   </w:style>
+  <w:style w:type="paragraph" w:styleId="Header &amp; Footer">
+    <w:name w:val="Header &amp; Footer"/>
+    <w:next w:val="Header &amp; Footer"/>
+    <w:pPr>
+      <w:keepNext w:val="0"/>
+      <w:keepLines w:val="0"/>
+      <w:pageBreakBefore w:val="0"/>
+      <w:widowControl w:val="1"/>
+      <w:shd w:val="clear" w:color="auto" w:fill="auto"/>
+      <w:tabs>
+        <w:tab w:val="right" w:pos="9020"/>
+      </w:tabs>
+      <w:suppressAutoHyphens w:val="0"/>
+      <w:bidi w:val="0"/>
+      <w:spacing w:before="0" w:after="0" w:line="240" w:lineRule="auto"/>
+      <w:ind w:left="0" w:right="0" w:firstLine="0"/>
+      <w:jc w:val="left"/>
+      <w:outlineLvl w:val="9"/>
+    </w:pPr>
+    <w:rPr>
+      <w:rFonts w:ascii="Helvetica Neue" w:cs="Arial Unicode MS" w:hAnsi="Helvetica Neue" w:eastAsia="Arial Unicode MS"/>
+      <w:b w:val="0"/>
+      <w:bCs w:val="0"/>
+      <w:i w:val="0"/>
+      <w:iCs w:val="0"/>
+      <w:caps w:val="0"/>
+      <w:smallCaps w:val="0"/>
+      <w:strike w:val="0"/>
+      <w:dstrike w:val="0"/>
+      <w:outline w:val="0"/>
+      <w:color w:val="000000"/>
+      <w:spacing w:val="0"/>
+      <w:kern w:val="0"/>
+      <w:position w:val="0"/>
+      <w:sz w:val="24"/>
+      <w:szCs w:val="24"/>
+      <w:u w:val="none"/>
+      <w:shd w:val="nil" w:color="auto" w:fill="auto"/>
+      <w:vertAlign w:val="baseline"/>
+      <w14:textOutline>
+        <w14:noFill/>
+      </w14:textOutline>
+      <w14:textFill>
+        <w14:solidFill>
+          <w14:srgbClr w14:val="000000"/>
+        </w14:solidFill>
+      </w14:textFill>
+    </w:rPr>
+  </w:style>
   <w:style w:type="paragraph" w:styleId="Default">
     <w:name w:val="Default"/>
     <w:next w:val="Default"/>
@@ -2857,12 +2781,13 @@
       <w:position w:val="0"/>
       <w:sz w:val="24"/>
       <w:szCs w:val="24"/>
-      <w:u w:val="none"/>
+      <w:u w:val="none" w:color="000000"/>
       <w:shd w:val="nil" w:color="auto" w:fill="auto"/>
       <w:vertAlign w:val="baseline"/>
       <w:lang w:val="en-US"/>
-      <w14:textOutline>
+      <w14:textOutline w14:w="12700" w14:cap="flat">
         <w14:noFill/>
+        <w14:miter w14:lim="400000"/>
       </w14:textOutline>
       <w14:textFill>
         <w14:solidFill>
@@ -2879,19 +2804,40 @@
       </w:numPr>
     </w:pPr>
   </w:style>
-  <w:style w:type="character" w:styleId="Link">
-    <w:name w:val="Link"/>
-    <w:rPr>
-      <w:u w:val="single"/>
-    </w:rPr>
+  <w:style w:type="character" w:styleId="None">
+    <w:name w:val="None"/>
   </w:style>
   <w:style w:type="character" w:styleId="Hyperlink.0">
     <w:name w:val="Hyperlink.0"/>
-    <w:basedOn w:val="Link"/>
+    <w:basedOn w:val="None"/>
     <w:next w:val="Hyperlink.0"/>
     <w:rPr>
+      <w:rFonts w:ascii="Arial" w:cs="Arial" w:hAnsi="Arial" w:eastAsia="Arial"/>
       <w:outline w:val="0"/>
-      <w:color w:val="d31876"/>
+      <w:color w:val="d41876"/>
+      <w:sz w:val="22"/>
+      <w:szCs w:val="22"/>
+      <w:u w:val="single" w:color="d41876"/>
+      <w:lang w:val="en-US"/>
+      <w14:textFill>
+        <w14:solidFill>
+          <w14:srgbClr w14:val="D41876"/>
+        </w14:solidFill>
+      </w14:textFill>
+    </w:rPr>
+  </w:style>
+  <w:style w:type="character" w:styleId="Hyperlink.1">
+    <w:name w:val="Hyperlink.1"/>
+    <w:basedOn w:val="None"/>
+    <w:next w:val="Hyperlink.1"/>
+    <w:rPr>
+      <w:rFonts w:ascii="Arial" w:cs="Arial" w:hAnsi="Arial" w:eastAsia="Arial"/>
+      <w:outline w:val="0"/>
+      <w:color w:val="d41876"/>
+      <w:sz w:val="22"/>
+      <w:szCs w:val="22"/>
+      <w:u w:val="single" w:color="d41876"/>
+      <w:lang w:val="nl-NL"/>
       <w14:textFill>
         <w14:solidFill>
           <w14:srgbClr w14:val="D41876"/>
@@ -2913,10 +2859,10 @@
         <a:srgbClr val="FFFFFF"/>
       </a:lt1>
       <a:dk2>
-        <a:srgbClr val="5E5E5E"/>
+        <a:srgbClr val="A7A7A7"/>
       </a:dk2>
       <a:lt2>
-        <a:srgbClr val="D5D5D5"/>
+        <a:srgbClr val="535353"/>
       </a:lt2>
       <a:accent1>
         <a:srgbClr val="00A2FF"/>
@@ -3093,11 +3039,14 @@
     <a:spDef>
       <a:spPr>
         <a:solidFill>
-          <a:srgbClr val="000000"/>
+          <a:srgbClr val="FFFFFF"/>
         </a:solidFill>
-        <a:ln w="12700" cap="flat">
-          <a:noFill/>
-          <a:miter lim="400000"/>
+        <a:ln w="25400" cap="flat">
+          <a:solidFill>
+            <a:schemeClr val="accent1"/>
+          </a:solidFill>
+          <a:prstDash val="solid"/>
+          <a:round/>
         </a:ln>
         <a:effectLst/>
         <a:sp3d/>
@@ -3106,7 +3055,7 @@
         <a:spAutoFit/>
       </a:bodyPr>
       <a:lstStyle>
-        <a:defPPr marL="0" marR="0" indent="0" algn="ctr" defTabSz="584200" rtl="0" fontAlgn="auto" latinLnBrk="0" hangingPunct="0">
+        <a:defPPr marL="0" marR="0" indent="0" algn="l" defTabSz="914400" rtl="0" fontAlgn="auto" latinLnBrk="0" hangingPunct="0">
           <a:lnSpc>
             <a:spcPct val="100000"/>
           </a:lnSpc>
@@ -3121,19 +3070,19 @@
           <a:buFontTx/>
           <a:buNone/>
           <a:tabLst/>
-          <a:defRPr b="0" baseline="0" cap="none" i="0" spc="0" strike="noStrike" sz="1200" u="none" kumimoji="0" normalizeH="0">
+          <a:defRPr b="0" baseline="0" cap="none" i="0" spc="0" strike="noStrike" sz="1800" u="none" kumimoji="0" normalizeH="0">
             <a:ln>
               <a:noFill/>
             </a:ln>
             <a:solidFill>
-              <a:srgbClr val="FFFFFF"/>
+              <a:srgbClr val="000000"/>
             </a:solidFill>
             <a:effectLst/>
             <a:uFillTx/>
-            <a:latin typeface="Helvetica Neue Medium"/>
-            <a:ea typeface="Helvetica Neue Medium"/>
-            <a:cs typeface="Helvetica Neue Medium"/>
-            <a:sym typeface="Helvetica Neue Medium"/>
+            <a:latin typeface="+mn-lt"/>
+            <a:ea typeface="+mn-ea"/>
+            <a:cs typeface="+mn-cs"/>
+            <a:sym typeface="Helvetica Neue"/>
           </a:defRPr>
         </a:defPPr>
         <a:lvl1pPr marL="0" marR="0" indent="0" algn="l" defTabSz="914400" rtl="0" fontAlgn="auto" latinLnBrk="1" hangingPunct="0">
@@ -3383,10 +3332,10 @@
         <a:noFill/>
         <a:ln w="25400" cap="flat">
           <a:solidFill>
-            <a:srgbClr val="000000"/>
+            <a:schemeClr val="accent1"/>
           </a:solidFill>
           <a:prstDash val="solid"/>
-          <a:miter lim="400000"/>
+          <a:round/>
         </a:ln>
         <a:effectLst/>
         <a:sp3d/>
@@ -3677,7 +3626,7 @@
         <a:spAutoFit/>
       </a:bodyPr>
       <a:lstStyle>
-        <a:defPPr marL="0" marR="0" indent="0" algn="l" defTabSz="457200" rtl="0" fontAlgn="auto" latinLnBrk="0" hangingPunct="0">
+        <a:defPPr marL="0" marR="0" indent="0" algn="l" defTabSz="914400" rtl="0" fontAlgn="auto" latinLnBrk="0" hangingPunct="0">
           <a:lnSpc>
             <a:spcPct val="100000"/>
           </a:lnSpc>
@@ -3692,7 +3641,7 @@
           <a:buFontTx/>
           <a:buNone/>
           <a:tabLst/>
-          <a:defRPr b="0" baseline="0" cap="none" i="0" spc="0" strike="noStrike" sz="1100" u="none" kumimoji="0" normalizeH="0">
+          <a:defRPr b="0" baseline="0" cap="none" i="0" spc="0" strike="noStrike" sz="1800" u="none" kumimoji="0" normalizeH="0">
             <a:ln>
               <a:noFill/>
             </a:ln>

</xml_diff>